<commit_message>
Added custom voting options
</commit_message>
<xml_diff>
--- a/Dokumente/Analyse_und_Schwachstellen.docx
+++ b/Dokumente/Analyse_und_Schwachstellen.docx
@@ -32,7 +32,12 @@
       </w:r>
       <w:proofErr w:type="spellEnd"/>
       <w:r>
-        <w:t xml:space="preserve">-Systeme genannt und beschrieben. Anschließend wird untersucht, inwiefern das System diesen Anforderungen gerecht wird. </w:t>
+        <w:t>-Systeme genannt und beschriebe</w:t>
+      </w:r>
+      <w:bookmarkStart w:id="0" w:name="_GoBack"/>
+      <w:bookmarkEnd w:id="0"/>
+      <w:r>
+        <w:t xml:space="preserve">n. Anschließend wird untersucht, inwiefern das System diesen Anforderungen gerecht wird. </w:t>
       </w:r>
       <w:r>
         <w:t>Danach werden noch verschiedene andere Schwachstellen (sowohl technischer als auch methodischer Natur) des aktuellen Systems aufgelistet. Eine abschließende Zusammenfassung bildet den letzten Abschnitt.</w:t>
@@ -293,7 +298,7 @@
                 <w:noProof/>
                 <w:webHidden/>
               </w:rPr>
-              <w:t>3</w:t>
+              <w:t>4</w:t>
             </w:r>
             <w:r>
               <w:rPr>
@@ -853,7 +858,7 @@
                 <w:noProof/>
                 <w:webHidden/>
               </w:rPr>
-              <w:t>7</w:t>
+              <w:t>8</w:t>
             </w:r>
             <w:r>
               <w:rPr>
@@ -923,7 +928,7 @@
                 <w:noProof/>
                 <w:webHidden/>
               </w:rPr>
-              <w:t>7</w:t>
+              <w:t>8</w:t>
             </w:r>
             <w:r>
               <w:rPr>
@@ -991,7 +996,7 @@
                 <w:noProof/>
                 <w:webHidden/>
               </w:rPr>
-              <w:t>7</w:t>
+              <w:t>8</w:t>
             </w:r>
             <w:r>
               <w:rPr>
@@ -1195,7 +1200,7 @@
                 <w:noProof/>
                 <w:webHidden/>
               </w:rPr>
-              <w:t>8</w:t>
+              <w:t>9</w:t>
             </w:r>
             <w:r>
               <w:rPr>
@@ -1469,7 +1474,7 @@
                 <w:noProof/>
                 <w:webHidden/>
               </w:rPr>
-              <w:t>9</w:t>
+              <w:t>10</w:t>
             </w:r>
             <w:r>
               <w:rPr>
@@ -1537,7 +1542,7 @@
                 <w:noProof/>
                 <w:webHidden/>
               </w:rPr>
-              <w:t>10</w:t>
+              <w:t>11</w:t>
             </w:r>
             <w:r>
               <w:rPr>
@@ -1844,12 +1849,12 @@
       <w:pPr>
         <w:pStyle w:val="berschrift1"/>
       </w:pPr>
-      <w:bookmarkStart w:id="0" w:name="_Toc118985691"/>
+      <w:bookmarkStart w:id="1" w:name="_Toc118985691"/>
       <w:r>
         <w:lastRenderedPageBreak/>
         <w:t>Anforderungen an ein Wahlsystem</w:t>
       </w:r>
-      <w:bookmarkEnd w:id="0"/>
+      <w:bookmarkEnd w:id="1"/>
     </w:p>
     <w:p>
       <w:r>
@@ -2137,10 +2142,7 @@
     </w:p>
     <w:p>
       <w:r>
-        <w:t xml:space="preserve">Darüber hinaus </w:t>
-      </w:r>
-      <w:r>
-        <w:t>existieren noch weitere Anforderungen an ein Wahlsystem.</w:t>
+        <w:t>Darüber hinaus existieren noch weitere Anforderungen an ein Wahlsystem.</w:t>
       </w:r>
     </w:p>
     <w:p>
@@ -2164,11 +2166,11 @@
       <w:pPr>
         <w:pStyle w:val="berschrift1"/>
       </w:pPr>
-      <w:bookmarkStart w:id="1" w:name="_Toc118985692"/>
+      <w:bookmarkStart w:id="2" w:name="_Toc118985692"/>
       <w:r>
         <w:t>Untersuchung des aktuellen Systems</w:t>
       </w:r>
-      <w:bookmarkEnd w:id="1"/>
+      <w:bookmarkEnd w:id="2"/>
     </w:p>
     <w:p>
       <w:r>
@@ -2226,7 +2228,7 @@
       <w:pPr>
         <w:pStyle w:val="berschrift2"/>
       </w:pPr>
-      <w:bookmarkStart w:id="2" w:name="_Toc118985693"/>
+      <w:bookmarkStart w:id="3" w:name="_Toc118985693"/>
       <w:proofErr w:type="spellStart"/>
       <w:r>
         <w:t>Eligibility</w:t>
@@ -2247,7 +2249,7 @@
       <w:r>
         <w:t>Verifiability</w:t>
       </w:r>
-      <w:bookmarkEnd w:id="2"/>
+      <w:bookmarkEnd w:id="3"/>
       <w:proofErr w:type="spellEnd"/>
     </w:p>
     <w:p>
@@ -2335,12 +2337,12 @@
       <w:pPr>
         <w:pStyle w:val="berschrift2"/>
       </w:pPr>
-      <w:bookmarkStart w:id="3" w:name="_Toc118985694"/>
+      <w:bookmarkStart w:id="4" w:name="_Toc118985694"/>
       <w:proofErr w:type="spellStart"/>
       <w:r>
         <w:t>Robustness</w:t>
       </w:r>
-      <w:bookmarkEnd w:id="3"/>
+      <w:bookmarkEnd w:id="4"/>
       <w:proofErr w:type="spellEnd"/>
     </w:p>
     <w:p>
@@ -2426,7 +2428,7 @@
       <w:pPr>
         <w:pStyle w:val="berschrift2"/>
       </w:pPr>
-      <w:bookmarkStart w:id="4" w:name="_Toc118985695"/>
+      <w:bookmarkStart w:id="5" w:name="_Toc118985695"/>
       <w:proofErr w:type="spellStart"/>
       <w:r>
         <w:t>Vote</w:t>
@@ -2439,7 +2441,7 @@
       <w:r>
         <w:t>Integrity</w:t>
       </w:r>
-      <w:bookmarkEnd w:id="4"/>
+      <w:bookmarkEnd w:id="5"/>
       <w:proofErr w:type="spellEnd"/>
     </w:p>
     <w:p>
@@ -2494,7 +2496,7 @@
       <w:pPr>
         <w:pStyle w:val="berschrift2"/>
       </w:pPr>
-      <w:bookmarkStart w:id="5" w:name="_Toc118985696"/>
+      <w:bookmarkStart w:id="6" w:name="_Toc118985696"/>
       <w:r>
         <w:t xml:space="preserve">Individual </w:t>
       </w:r>
@@ -2502,7 +2504,7 @@
       <w:r>
         <w:t>Verifiability</w:t>
       </w:r>
-      <w:bookmarkEnd w:id="5"/>
+      <w:bookmarkEnd w:id="6"/>
       <w:proofErr w:type="spellEnd"/>
     </w:p>
     <w:p>
@@ -2531,7 +2533,7 @@
       <w:pPr>
         <w:pStyle w:val="berschrift2"/>
       </w:pPr>
-      <w:bookmarkStart w:id="6" w:name="_Toc118985697"/>
+      <w:bookmarkStart w:id="7" w:name="_Toc118985697"/>
       <w:r>
         <w:t xml:space="preserve">Universal </w:t>
       </w:r>
@@ -2539,7 +2541,7 @@
       <w:r>
         <w:t>Verifiability</w:t>
       </w:r>
-      <w:bookmarkEnd w:id="6"/>
+      <w:bookmarkEnd w:id="7"/>
       <w:proofErr w:type="spellEnd"/>
     </w:p>
     <w:p>
@@ -2556,7 +2558,7 @@
       <w:pPr>
         <w:pStyle w:val="berschrift2"/>
       </w:pPr>
-      <w:bookmarkStart w:id="7" w:name="_Toc118985698"/>
+      <w:bookmarkStart w:id="8" w:name="_Toc118985698"/>
       <w:proofErr w:type="spellStart"/>
       <w:r>
         <w:t>Vote</w:t>
@@ -2565,7 +2567,7 @@
       <w:r>
         <w:t xml:space="preserve"> Secrecy</w:t>
       </w:r>
-      <w:bookmarkEnd w:id="7"/>
+      <w:bookmarkEnd w:id="8"/>
     </w:p>
     <w:p>
       <w:r>
@@ -2844,7 +2846,7 @@
       <w:pPr>
         <w:pStyle w:val="berschrift2"/>
       </w:pPr>
-      <w:bookmarkStart w:id="8" w:name="_Toc118985699"/>
+      <w:bookmarkStart w:id="9" w:name="_Toc118985699"/>
       <w:proofErr w:type="spellStart"/>
       <w:r>
         <w:t>Receipt-Freeness</w:t>
@@ -2861,7 +2863,7 @@
       <w:r>
         <w:t xml:space="preserve"> Resistance</w:t>
       </w:r>
-      <w:bookmarkEnd w:id="8"/>
+      <w:bookmarkEnd w:id="9"/>
     </w:p>
     <w:p>
       <w:r>
@@ -3001,12 +3003,12 @@
       <w:pPr>
         <w:pStyle w:val="berschrift2"/>
       </w:pPr>
-      <w:bookmarkStart w:id="9" w:name="_Toc118985700"/>
+      <w:bookmarkStart w:id="10" w:name="_Toc118985700"/>
       <w:proofErr w:type="spellStart"/>
       <w:r>
         <w:t>Accountability</w:t>
       </w:r>
-      <w:bookmarkEnd w:id="9"/>
+      <w:bookmarkEnd w:id="10"/>
       <w:proofErr w:type="spellEnd"/>
     </w:p>
     <w:p>
@@ -3047,12 +3049,7 @@
       </w:r>
       <w:proofErr w:type="spellStart"/>
       <w:r>
-        <w:t>Acces</w:t>
-      </w:r>
-      <w:bookmarkStart w:id="10" w:name="_GoBack"/>
-      <w:bookmarkEnd w:id="10"/>
-      <w:r>
-        <w:t>sibility</w:t>
+        <w:t>Accessibility</w:t>
       </w:r>
       <w:proofErr w:type="spellEnd"/>
       <w:r>
@@ -7914,7 +7911,7 @@
 </file>
 
 <file path=customXml/itemProps1.xml><?xml version="1.0" encoding="utf-8"?>
-<ds:datastoreItem xmlns:ds="http://schemas.openxmlformats.org/officeDocument/2006/customXml" ds:itemID="{6107139B-D50F-423D-95AB-63E72E81266B}">
+<ds:datastoreItem xmlns:ds="http://schemas.openxmlformats.org/officeDocument/2006/customXml" ds:itemID="{9F1086F7-CD2E-4AE8-8E75-E29F13E5B29A}">
   <ds:schemaRefs>
     <ds:schemaRef ds:uri="http://schemas.openxmlformats.org/officeDocument/2006/bibliography"/>
   </ds:schemaRefs>

</xml_diff>

<commit_message>
Expanded Documentation, added Chain-Verification Diagram
</commit_message>
<xml_diff>
--- a/Dokumente/Analyse_und_Schwachstellen.docx
+++ b/Dokumente/Analyse_und_Schwachstellen.docx
@@ -106,7 +106,7 @@
             </w:rPr>
             <w:fldChar w:fldCharType="separate"/>
           </w:r>
-          <w:hyperlink w:anchor="_Toc120299375" w:history="1">
+          <w:hyperlink w:anchor="_Toc120563610" w:history="1">
             <w:r>
               <w:rPr>
                 <w:rStyle w:val="Hyperlink"/>
@@ -133,7 +133,7 @@
                 <w:noProof/>
                 <w:webHidden/>
               </w:rPr>
-              <w:instrText xml:space="preserve"> PAGEREF _Toc120299375 \h </w:instrText>
+              <w:instrText xml:space="preserve"> PAGEREF _Toc120563610 \h </w:instrText>
             </w:r>
             <w:r>
               <w:rPr>
@@ -176,7 +176,7 @@
               <w:lang w:eastAsia="de-DE"/>
             </w:rPr>
           </w:pPr>
-          <w:hyperlink w:anchor="_Toc120299376" w:history="1">
+          <w:hyperlink w:anchor="_Toc120563611" w:history="1">
             <w:r>
               <w:rPr>
                 <w:rStyle w:val="Hyperlink"/>
@@ -203,7 +203,7 @@
                 <w:noProof/>
                 <w:webHidden/>
               </w:rPr>
-              <w:instrText xml:space="preserve"> PAGEREF _Toc120299376 \h </w:instrText>
+              <w:instrText xml:space="preserve"> PAGEREF _Toc120563611 \h </w:instrText>
             </w:r>
             <w:r>
               <w:rPr>
@@ -246,7 +246,7 @@
               <w:lang w:eastAsia="de-DE"/>
             </w:rPr>
           </w:pPr>
-          <w:hyperlink w:anchor="_Toc120299377" w:history="1">
+          <w:hyperlink w:anchor="_Toc120563612" w:history="1">
             <w:r>
               <w:rPr>
                 <w:rStyle w:val="Hyperlink"/>
@@ -273,7 +273,7 @@
                 <w:noProof/>
                 <w:webHidden/>
               </w:rPr>
-              <w:instrText xml:space="preserve"> PAGEREF _Toc120299377 \h </w:instrText>
+              <w:instrText xml:space="preserve"> PAGEREF _Toc120563612 \h </w:instrText>
             </w:r>
             <w:r>
               <w:rPr>
@@ -316,7 +316,7 @@
               <w:lang w:eastAsia="de-DE"/>
             </w:rPr>
           </w:pPr>
-          <w:hyperlink w:anchor="_Toc120299378" w:history="1">
+          <w:hyperlink w:anchor="_Toc120563613" w:history="1">
             <w:r>
               <w:rPr>
                 <w:rStyle w:val="Hyperlink"/>
@@ -343,7 +343,7 @@
                 <w:noProof/>
                 <w:webHidden/>
               </w:rPr>
-              <w:instrText xml:space="preserve"> PAGEREF _Toc120299378 \h </w:instrText>
+              <w:instrText xml:space="preserve"> PAGEREF _Toc120563613 \h </w:instrText>
             </w:r>
             <w:r>
               <w:rPr>
@@ -386,7 +386,7 @@
               <w:lang w:eastAsia="de-DE"/>
             </w:rPr>
           </w:pPr>
-          <w:hyperlink w:anchor="_Toc120299379" w:history="1">
+          <w:hyperlink w:anchor="_Toc120563614" w:history="1">
             <w:r>
               <w:rPr>
                 <w:rStyle w:val="Hyperlink"/>
@@ -413,7 +413,7 @@
                 <w:noProof/>
                 <w:webHidden/>
               </w:rPr>
-              <w:instrText xml:space="preserve"> PAGEREF _Toc120299379 \h </w:instrText>
+              <w:instrText xml:space="preserve"> PAGEREF _Toc120563614 \h </w:instrText>
             </w:r>
             <w:r>
               <w:rPr>
@@ -456,7 +456,7 @@
               <w:lang w:eastAsia="de-DE"/>
             </w:rPr>
           </w:pPr>
-          <w:hyperlink w:anchor="_Toc120299380" w:history="1">
+          <w:hyperlink w:anchor="_Toc120563615" w:history="1">
             <w:r>
               <w:rPr>
                 <w:rStyle w:val="Hyperlink"/>
@@ -483,7 +483,7 @@
                 <w:noProof/>
                 <w:webHidden/>
               </w:rPr>
-              <w:instrText xml:space="preserve"> PAGEREF _Toc120299380 \h </w:instrText>
+              <w:instrText xml:space="preserve"> PAGEREF _Toc120563615 \h </w:instrText>
             </w:r>
             <w:r>
               <w:rPr>
@@ -526,7 +526,7 @@
               <w:lang w:eastAsia="de-DE"/>
             </w:rPr>
           </w:pPr>
-          <w:hyperlink w:anchor="_Toc120299381" w:history="1">
+          <w:hyperlink w:anchor="_Toc120563616" w:history="1">
             <w:r>
               <w:rPr>
                 <w:rStyle w:val="Hyperlink"/>
@@ -553,7 +553,7 @@
                 <w:noProof/>
                 <w:webHidden/>
               </w:rPr>
-              <w:instrText xml:space="preserve"> PAGEREF _Toc120299381 \h </w:instrText>
+              <w:instrText xml:space="preserve"> PAGEREF _Toc120563616 \h </w:instrText>
             </w:r>
             <w:r>
               <w:rPr>
@@ -596,7 +596,7 @@
               <w:lang w:eastAsia="de-DE"/>
             </w:rPr>
           </w:pPr>
-          <w:hyperlink w:anchor="_Toc120299382" w:history="1">
+          <w:hyperlink w:anchor="_Toc120563617" w:history="1">
             <w:r>
               <w:rPr>
                 <w:rStyle w:val="Hyperlink"/>
@@ -623,7 +623,7 @@
                 <w:noProof/>
                 <w:webHidden/>
               </w:rPr>
-              <w:instrText xml:space="preserve"> PAGEREF _Toc120299382 \h </w:instrText>
+              <w:instrText xml:space="preserve"> PAGEREF _Toc120563617 \h </w:instrText>
             </w:r>
             <w:r>
               <w:rPr>
@@ -666,7 +666,7 @@
               <w:lang w:eastAsia="de-DE"/>
             </w:rPr>
           </w:pPr>
-          <w:hyperlink w:anchor="_Toc120299383" w:history="1">
+          <w:hyperlink w:anchor="_Toc120563618" w:history="1">
             <w:r>
               <w:rPr>
                 <w:rStyle w:val="Hyperlink"/>
@@ -693,7 +693,7 @@
                 <w:noProof/>
                 <w:webHidden/>
               </w:rPr>
-              <w:instrText xml:space="preserve"> PAGEREF _Toc120299383 \h </w:instrText>
+              <w:instrText xml:space="preserve"> PAGEREF _Toc120563618 \h </w:instrText>
             </w:r>
             <w:r>
               <w:rPr>
@@ -736,7 +736,7 @@
               <w:lang w:eastAsia="de-DE"/>
             </w:rPr>
           </w:pPr>
-          <w:hyperlink w:anchor="_Toc120299384" w:history="1">
+          <w:hyperlink w:anchor="_Toc120563619" w:history="1">
             <w:r>
               <w:rPr>
                 <w:rStyle w:val="Hyperlink"/>
@@ -763,7 +763,7 @@
                 <w:noProof/>
                 <w:webHidden/>
               </w:rPr>
-              <w:instrText xml:space="preserve"> PAGEREF _Toc120299384 \h </w:instrText>
+              <w:instrText xml:space="preserve"> PAGEREF _Toc120563619 \h </w:instrText>
             </w:r>
             <w:r>
               <w:rPr>
@@ -806,7 +806,7 @@
               <w:lang w:eastAsia="de-DE"/>
             </w:rPr>
           </w:pPr>
-          <w:hyperlink w:anchor="_Toc120299385" w:history="1">
+          <w:hyperlink w:anchor="_Toc120563620" w:history="1">
             <w:r>
               <w:rPr>
                 <w:rStyle w:val="Hyperlink"/>
@@ -833,7 +833,7 @@
                 <w:noProof/>
                 <w:webHidden/>
               </w:rPr>
-              <w:instrText xml:space="preserve"> PAGEREF _Toc120299385 \h </w:instrText>
+              <w:instrText xml:space="preserve"> PAGEREF _Toc120563620 \h </w:instrText>
             </w:r>
             <w:r>
               <w:rPr>
@@ -876,7 +876,7 @@
               <w:lang w:eastAsia="de-DE"/>
             </w:rPr>
           </w:pPr>
-          <w:hyperlink w:anchor="_Toc120299386" w:history="1">
+          <w:hyperlink w:anchor="_Toc120563621" w:history="1">
             <w:r>
               <w:rPr>
                 <w:rStyle w:val="Hyperlink"/>
@@ -903,7 +903,7 @@
                 <w:noProof/>
                 <w:webHidden/>
               </w:rPr>
-              <w:instrText xml:space="preserve"> PAGEREF _Toc120299386 \h </w:instrText>
+              <w:instrText xml:space="preserve"> PAGEREF _Toc120563621 \h </w:instrText>
             </w:r>
             <w:r>
               <w:rPr>
@@ -946,7 +946,7 @@
               <w:lang w:eastAsia="de-DE"/>
             </w:rPr>
           </w:pPr>
-          <w:hyperlink w:anchor="_Toc120299387" w:history="1">
+          <w:hyperlink w:anchor="_Toc120563622" w:history="1">
             <w:r>
               <w:rPr>
                 <w:rStyle w:val="Hyperlink"/>
@@ -973,7 +973,7 @@
                 <w:noProof/>
                 <w:webHidden/>
               </w:rPr>
-              <w:instrText xml:space="preserve"> PAGEREF _Toc120299387 \h </w:instrText>
+              <w:instrText xml:space="preserve"> PAGEREF _Toc120563622 \h </w:instrText>
             </w:r>
             <w:r>
               <w:rPr>
@@ -1016,7 +1016,7 @@
               <w:lang w:eastAsia="de-DE"/>
             </w:rPr>
           </w:pPr>
-          <w:hyperlink w:anchor="_Toc120299388" w:history="1">
+          <w:hyperlink w:anchor="_Toc120563623" w:history="1">
             <w:r>
               <w:rPr>
                 <w:rStyle w:val="Hyperlink"/>
@@ -1043,7 +1043,7 @@
                 <w:noProof/>
                 <w:webHidden/>
               </w:rPr>
-              <w:instrText xml:space="preserve"> PAGEREF _Toc120299388 \h </w:instrText>
+              <w:instrText xml:space="preserve"> PAGEREF _Toc120563623 \h </w:instrText>
             </w:r>
             <w:r>
               <w:rPr>
@@ -1086,7 +1086,7 @@
               <w:lang w:eastAsia="de-DE"/>
             </w:rPr>
           </w:pPr>
-          <w:hyperlink w:anchor="_Toc120299389" w:history="1">
+          <w:hyperlink w:anchor="_Toc120563624" w:history="1">
             <w:r>
               <w:rPr>
                 <w:rStyle w:val="Hyperlink"/>
@@ -1113,7 +1113,7 @@
                 <w:noProof/>
                 <w:webHidden/>
               </w:rPr>
-              <w:instrText xml:space="preserve"> PAGEREF _Toc120299389 \h </w:instrText>
+              <w:instrText xml:space="preserve"> PAGEREF _Toc120563624 \h </w:instrText>
             </w:r>
             <w:r>
               <w:rPr>
@@ -1156,7 +1156,7 @@
               <w:lang w:eastAsia="de-DE"/>
             </w:rPr>
           </w:pPr>
-          <w:hyperlink w:anchor="_Toc120299390" w:history="1">
+          <w:hyperlink w:anchor="_Toc120563625" w:history="1">
             <w:r>
               <w:rPr>
                 <w:rStyle w:val="Hyperlink"/>
@@ -1183,7 +1183,7 @@
                 <w:noProof/>
                 <w:webHidden/>
               </w:rPr>
-              <w:instrText xml:space="preserve"> PAGEREF _Toc120299390 \h </w:instrText>
+              <w:instrText xml:space="preserve"> PAGEREF _Toc120563625 \h </w:instrText>
             </w:r>
             <w:r>
               <w:rPr>
@@ -1226,7 +1226,7 @@
               <w:lang w:eastAsia="de-DE"/>
             </w:rPr>
           </w:pPr>
-          <w:hyperlink w:anchor="_Toc120299391" w:history="1">
+          <w:hyperlink w:anchor="_Toc120563626" w:history="1">
             <w:r>
               <w:rPr>
                 <w:rStyle w:val="Hyperlink"/>
@@ -1253,7 +1253,7 @@
                 <w:noProof/>
                 <w:webHidden/>
               </w:rPr>
-              <w:instrText xml:space="preserve"> PAGEREF _Toc120299391 \h </w:instrText>
+              <w:instrText xml:space="preserve"> PAGEREF _Toc120563626 \h </w:instrText>
             </w:r>
             <w:r>
               <w:rPr>
@@ -1296,7 +1296,7 @@
               <w:lang w:eastAsia="de-DE"/>
             </w:rPr>
           </w:pPr>
-          <w:hyperlink w:anchor="_Toc120299392" w:history="1">
+          <w:hyperlink w:anchor="_Toc120563627" w:history="1">
             <w:r>
               <w:rPr>
                 <w:rStyle w:val="Hyperlink"/>
@@ -1323,7 +1323,7 @@
                 <w:noProof/>
                 <w:webHidden/>
               </w:rPr>
-              <w:instrText xml:space="preserve"> PAGEREF _Toc120299392 \h </w:instrText>
+              <w:instrText xml:space="preserve"> PAGEREF _Toc120563627 \h </w:instrText>
             </w:r>
             <w:r>
               <w:rPr>
@@ -1344,308 +1344,6 @@
                 <w:webHidden/>
               </w:rPr>
               <w:t>9</w:t>
-            </w:r>
-            <w:r>
-              <w:rPr>
-                <w:noProof/>
-                <w:webHidden/>
-              </w:rPr>
-              <w:fldChar w:fldCharType="end"/>
-            </w:r>
-          </w:hyperlink>
-        </w:p>
-        <w:bookmarkStart w:id="0" w:name="_GoBack"/>
-        <w:p>
-          <w:pPr>
-            <w:pStyle w:val="Verzeichnis3"/>
-            <w:tabs>
-              <w:tab w:val="right" w:leader="dot" w:pos="9062"/>
-            </w:tabs>
-            <w:rPr>
-              <w:rFonts w:eastAsiaTheme="minorEastAsia"/>
-              <w:noProof/>
-              <w:lang w:eastAsia="de-DE"/>
-            </w:rPr>
-          </w:pPr>
-          <w:r>
-            <w:rPr>
-              <w:rStyle w:val="Hyperlink"/>
-              <w:noProof/>
-            </w:rPr>
-            <w:fldChar w:fldCharType="begin"/>
-          </w:r>
-          <w:r>
-            <w:rPr>
-              <w:rStyle w:val="Hyperlink"/>
-              <w:noProof/>
-            </w:rPr>
-            <w:instrText xml:space="preserve"> </w:instrText>
-          </w:r>
-          <w:r>
-            <w:rPr>
-              <w:noProof/>
-            </w:rPr>
-            <w:instrText>HYPERLINK \l "_Toc120299393"</w:instrText>
-          </w:r>
-          <w:r>
-            <w:rPr>
-              <w:rStyle w:val="Hyperlink"/>
-              <w:noProof/>
-            </w:rPr>
-            <w:instrText xml:space="preserve"> </w:instrText>
-          </w:r>
-          <w:r>
-            <w:rPr>
-              <w:rStyle w:val="Hyperlink"/>
-              <w:noProof/>
-            </w:rPr>
-          </w:r>
-          <w:r>
-            <w:rPr>
-              <w:rStyle w:val="Hyperlink"/>
-              <w:noProof/>
-            </w:rPr>
-            <w:fldChar w:fldCharType="separate"/>
-          </w:r>
-          <w:r>
-            <w:rPr>
-              <w:rStyle w:val="Hyperlink"/>
-              <w:noProof/>
-            </w:rPr>
-            <w:t>Mangel einer vollständigen Untersuchung</w:t>
-          </w:r>
-          <w:r>
-            <w:rPr>
-              <w:noProof/>
-              <w:webHidden/>
-            </w:rPr>
-            <w:tab/>
-          </w:r>
-          <w:r>
-            <w:rPr>
-              <w:noProof/>
-              <w:webHidden/>
-            </w:rPr>
-            <w:fldChar w:fldCharType="begin"/>
-          </w:r>
-          <w:r>
-            <w:rPr>
-              <w:noProof/>
-              <w:webHidden/>
-            </w:rPr>
-            <w:instrText xml:space="preserve"> PAGEREF _Toc120299393 \h </w:instrText>
-          </w:r>
-          <w:r>
-            <w:rPr>
-              <w:noProof/>
-              <w:webHidden/>
-            </w:rPr>
-          </w:r>
-          <w:r>
-            <w:rPr>
-              <w:noProof/>
-              <w:webHidden/>
-            </w:rPr>
-            <w:fldChar w:fldCharType="separate"/>
-          </w:r>
-          <w:r>
-            <w:rPr>
-              <w:noProof/>
-              <w:webHidden/>
-            </w:rPr>
-            <w:t>9</w:t>
-          </w:r>
-          <w:r>
-            <w:rPr>
-              <w:noProof/>
-              <w:webHidden/>
-            </w:rPr>
-            <w:fldChar w:fldCharType="end"/>
-          </w:r>
-          <w:r>
-            <w:rPr>
-              <w:rStyle w:val="Hyperlink"/>
-              <w:noProof/>
-            </w:rPr>
-            <w:fldChar w:fldCharType="end"/>
-          </w:r>
-        </w:p>
-        <w:bookmarkEnd w:id="0"/>
-        <w:p>
-          <w:pPr>
-            <w:pStyle w:val="Verzeichnis3"/>
-            <w:tabs>
-              <w:tab w:val="right" w:leader="dot" w:pos="9062"/>
-            </w:tabs>
-            <w:rPr>
-              <w:rFonts w:eastAsiaTheme="minorEastAsia"/>
-              <w:noProof/>
-              <w:lang w:eastAsia="de-DE"/>
-            </w:rPr>
-          </w:pPr>
-          <w:r>
-            <w:rPr>
-              <w:rStyle w:val="Hyperlink"/>
-              <w:noProof/>
-            </w:rPr>
-            <w:fldChar w:fldCharType="begin"/>
-          </w:r>
-          <w:r>
-            <w:rPr>
-              <w:rStyle w:val="Hyperlink"/>
-              <w:noProof/>
-            </w:rPr>
-            <w:instrText xml:space="preserve"> </w:instrText>
-          </w:r>
-          <w:r>
-            <w:rPr>
-              <w:noProof/>
-            </w:rPr>
-            <w:instrText>HYPERLINK \l "_Toc120299394"</w:instrText>
-          </w:r>
-          <w:r>
-            <w:rPr>
-              <w:rStyle w:val="Hyperlink"/>
-              <w:noProof/>
-            </w:rPr>
-            <w:instrText xml:space="preserve"> </w:instrText>
-          </w:r>
-          <w:r>
-            <w:rPr>
-              <w:rStyle w:val="Hyperlink"/>
-              <w:noProof/>
-            </w:rPr>
-          </w:r>
-          <w:r>
-            <w:rPr>
-              <w:rStyle w:val="Hyperlink"/>
-              <w:noProof/>
-            </w:rPr>
-            <w:fldChar w:fldCharType="separate"/>
-          </w:r>
-          <w:r>
-            <w:rPr>
-              <w:rStyle w:val="Hyperlink"/>
-              <w:noProof/>
-            </w:rPr>
-            <w:t>Mangel eines Systems zur Klärung von Disputen</w:t>
-          </w:r>
-          <w:r>
-            <w:rPr>
-              <w:noProof/>
-              <w:webHidden/>
-            </w:rPr>
-            <w:tab/>
-          </w:r>
-          <w:r>
-            <w:rPr>
-              <w:noProof/>
-              <w:webHidden/>
-            </w:rPr>
-            <w:fldChar w:fldCharType="begin"/>
-          </w:r>
-          <w:r>
-            <w:rPr>
-              <w:noProof/>
-              <w:webHidden/>
-            </w:rPr>
-            <w:instrText xml:space="preserve"> PAGEREF _Toc120299394 \h </w:instrText>
-          </w:r>
-          <w:r>
-            <w:rPr>
-              <w:noProof/>
-              <w:webHidden/>
-            </w:rPr>
-          </w:r>
-          <w:r>
-            <w:rPr>
-              <w:noProof/>
-              <w:webHidden/>
-            </w:rPr>
-            <w:fldChar w:fldCharType="separate"/>
-          </w:r>
-          <w:r>
-            <w:rPr>
-              <w:noProof/>
-              <w:webHidden/>
-            </w:rPr>
-            <w:t>9</w:t>
-          </w:r>
-          <w:r>
-            <w:rPr>
-              <w:noProof/>
-              <w:webHidden/>
-            </w:rPr>
-            <w:fldChar w:fldCharType="end"/>
-          </w:r>
-          <w:r>
-            <w:rPr>
-              <w:rStyle w:val="Hyperlink"/>
-              <w:noProof/>
-            </w:rPr>
-            <w:fldChar w:fldCharType="end"/>
-          </w:r>
-        </w:p>
-        <w:p>
-          <w:pPr>
-            <w:pStyle w:val="Verzeichnis3"/>
-            <w:tabs>
-              <w:tab w:val="right" w:leader="dot" w:pos="9062"/>
-            </w:tabs>
-            <w:rPr>
-              <w:rFonts w:eastAsiaTheme="minorEastAsia"/>
-              <w:noProof/>
-              <w:lang w:eastAsia="de-DE"/>
-            </w:rPr>
-          </w:pPr>
-          <w:hyperlink w:anchor="_Toc120299395" w:history="1">
-            <w:r>
-              <w:rPr>
-                <w:rStyle w:val="Hyperlink"/>
-                <w:noProof/>
-              </w:rPr>
-              <w:t>Vertrauen auf kryptographische Primitive</w:t>
-            </w:r>
-            <w:r>
-              <w:rPr>
-                <w:noProof/>
-                <w:webHidden/>
-              </w:rPr>
-              <w:tab/>
-            </w:r>
-            <w:r>
-              <w:rPr>
-                <w:noProof/>
-                <w:webHidden/>
-              </w:rPr>
-              <w:fldChar w:fldCharType="begin"/>
-            </w:r>
-            <w:r>
-              <w:rPr>
-                <w:noProof/>
-                <w:webHidden/>
-              </w:rPr>
-              <w:instrText xml:space="preserve"> PAGEREF _Toc120299395 \h </w:instrText>
-            </w:r>
-            <w:r>
-              <w:rPr>
-                <w:noProof/>
-                <w:webHidden/>
-              </w:rPr>
-            </w:r>
-            <w:r>
-              <w:rPr>
-                <w:noProof/>
-                <w:webHidden/>
-              </w:rPr>
-              <w:fldChar w:fldCharType="separate"/>
-            </w:r>
-            <w:r>
-              <w:rPr>
-                <w:noProof/>
-                <w:webHidden/>
-              </w:rPr>
-              <w:t>10</w:t>
             </w:r>
             <w:r>
               <w:rPr>
@@ -1668,13 +1366,13 @@
               <w:lang w:eastAsia="de-DE"/>
             </w:rPr>
           </w:pPr>
-          <w:hyperlink w:anchor="_Toc120299396" w:history="1">
+          <w:hyperlink w:anchor="_Toc120563628" w:history="1">
             <w:r>
               <w:rPr>
                 <w:rStyle w:val="Hyperlink"/>
                 <w:noProof/>
               </w:rPr>
-              <w:t>Vertrauen auf kryptographische Infrastruktur</w:t>
+              <w:t>Architektonische Mängel</w:t>
             </w:r>
             <w:r>
               <w:rPr>
@@ -1695,7 +1393,7 @@
                 <w:noProof/>
                 <w:webHidden/>
               </w:rPr>
-              <w:instrText xml:space="preserve"> PAGEREF _Toc120299396 \h </w:instrText>
+              <w:instrText xml:space="preserve"> PAGEREF _Toc120563628 \h </w:instrText>
             </w:r>
             <w:r>
               <w:rPr>
@@ -1715,7 +1413,7 @@
                 <w:noProof/>
                 <w:webHidden/>
               </w:rPr>
-              <w:t>11</w:t>
+              <w:t>9</w:t>
             </w:r>
             <w:r>
               <w:rPr>
@@ -1738,13 +1436,13 @@
               <w:lang w:eastAsia="de-DE"/>
             </w:rPr>
           </w:pPr>
-          <w:hyperlink w:anchor="_Toc120299397" w:history="1">
+          <w:hyperlink w:anchor="_Toc120563629" w:history="1">
             <w:r>
               <w:rPr>
                 <w:rStyle w:val="Hyperlink"/>
                 <w:noProof/>
               </w:rPr>
-              <w:t>Auswirkungen von E-Voting auf Wahlbeteiligung und Partizipation</w:t>
+              <w:t>Mangel einer vollständigen Untersuchung</w:t>
             </w:r>
             <w:r>
               <w:rPr>
@@ -1765,7 +1463,7 @@
                 <w:noProof/>
                 <w:webHidden/>
               </w:rPr>
-              <w:instrText xml:space="preserve"> PAGEREF _Toc120299397 \h </w:instrText>
+              <w:instrText xml:space="preserve"> PAGEREF _Toc120563629 \h </w:instrText>
             </w:r>
             <w:r>
               <w:rPr>
@@ -1785,7 +1483,7 @@
                 <w:noProof/>
                 <w:webHidden/>
               </w:rPr>
-              <w:t>11</w:t>
+              <w:t>10</w:t>
             </w:r>
             <w:r>
               <w:rPr>
@@ -1808,12 +1506,292 @@
               <w:lang w:eastAsia="de-DE"/>
             </w:rPr>
           </w:pPr>
-          <w:hyperlink w:anchor="_Toc120299398" w:history="1">
+          <w:hyperlink w:anchor="_Toc120563630" w:history="1">
             <w:r>
               <w:rPr>
                 <w:rStyle w:val="Hyperlink"/>
                 <w:noProof/>
               </w:rPr>
+              <w:t>Mangel eines Systems zur Klärung von Disputen</w:t>
+            </w:r>
+            <w:r>
+              <w:rPr>
+                <w:noProof/>
+                <w:webHidden/>
+              </w:rPr>
+              <w:tab/>
+            </w:r>
+            <w:r>
+              <w:rPr>
+                <w:noProof/>
+                <w:webHidden/>
+              </w:rPr>
+              <w:fldChar w:fldCharType="begin"/>
+            </w:r>
+            <w:r>
+              <w:rPr>
+                <w:noProof/>
+                <w:webHidden/>
+              </w:rPr>
+              <w:instrText xml:space="preserve"> PAGEREF _Toc120563630 \h </w:instrText>
+            </w:r>
+            <w:r>
+              <w:rPr>
+                <w:noProof/>
+                <w:webHidden/>
+              </w:rPr>
+            </w:r>
+            <w:r>
+              <w:rPr>
+                <w:noProof/>
+                <w:webHidden/>
+              </w:rPr>
+              <w:fldChar w:fldCharType="separate"/>
+            </w:r>
+            <w:r>
+              <w:rPr>
+                <w:noProof/>
+                <w:webHidden/>
+              </w:rPr>
+              <w:t>10</w:t>
+            </w:r>
+            <w:r>
+              <w:rPr>
+                <w:noProof/>
+                <w:webHidden/>
+              </w:rPr>
+              <w:fldChar w:fldCharType="end"/>
+            </w:r>
+          </w:hyperlink>
+        </w:p>
+        <w:p>
+          <w:pPr>
+            <w:pStyle w:val="Verzeichnis3"/>
+            <w:tabs>
+              <w:tab w:val="right" w:leader="dot" w:pos="9062"/>
+            </w:tabs>
+            <w:rPr>
+              <w:rFonts w:eastAsiaTheme="minorEastAsia"/>
+              <w:noProof/>
+              <w:lang w:eastAsia="de-DE"/>
+            </w:rPr>
+          </w:pPr>
+          <w:hyperlink w:anchor="_Toc120563631" w:history="1">
+            <w:r>
+              <w:rPr>
+                <w:rStyle w:val="Hyperlink"/>
+                <w:noProof/>
+              </w:rPr>
+              <w:t>Vertrauen auf kryptographische Primitive</w:t>
+            </w:r>
+            <w:r>
+              <w:rPr>
+                <w:noProof/>
+                <w:webHidden/>
+              </w:rPr>
+              <w:tab/>
+            </w:r>
+            <w:r>
+              <w:rPr>
+                <w:noProof/>
+                <w:webHidden/>
+              </w:rPr>
+              <w:fldChar w:fldCharType="begin"/>
+            </w:r>
+            <w:r>
+              <w:rPr>
+                <w:noProof/>
+                <w:webHidden/>
+              </w:rPr>
+              <w:instrText xml:space="preserve"> PAGEREF _Toc120563631 \h </w:instrText>
+            </w:r>
+            <w:r>
+              <w:rPr>
+                <w:noProof/>
+                <w:webHidden/>
+              </w:rPr>
+            </w:r>
+            <w:r>
+              <w:rPr>
+                <w:noProof/>
+                <w:webHidden/>
+              </w:rPr>
+              <w:fldChar w:fldCharType="separate"/>
+            </w:r>
+            <w:r>
+              <w:rPr>
+                <w:noProof/>
+                <w:webHidden/>
+              </w:rPr>
+              <w:t>10</w:t>
+            </w:r>
+            <w:r>
+              <w:rPr>
+                <w:noProof/>
+                <w:webHidden/>
+              </w:rPr>
+              <w:fldChar w:fldCharType="end"/>
+            </w:r>
+          </w:hyperlink>
+        </w:p>
+        <w:p>
+          <w:pPr>
+            <w:pStyle w:val="Verzeichnis3"/>
+            <w:tabs>
+              <w:tab w:val="right" w:leader="dot" w:pos="9062"/>
+            </w:tabs>
+            <w:rPr>
+              <w:rFonts w:eastAsiaTheme="minorEastAsia"/>
+              <w:noProof/>
+              <w:lang w:eastAsia="de-DE"/>
+            </w:rPr>
+          </w:pPr>
+          <w:hyperlink w:anchor="_Toc120563632" w:history="1">
+            <w:r>
+              <w:rPr>
+                <w:rStyle w:val="Hyperlink"/>
+                <w:noProof/>
+              </w:rPr>
+              <w:t>Vertrauen auf kryptographische Infrastruktur</w:t>
+            </w:r>
+            <w:r>
+              <w:rPr>
+                <w:noProof/>
+                <w:webHidden/>
+              </w:rPr>
+              <w:tab/>
+            </w:r>
+            <w:r>
+              <w:rPr>
+                <w:noProof/>
+                <w:webHidden/>
+              </w:rPr>
+              <w:fldChar w:fldCharType="begin"/>
+            </w:r>
+            <w:r>
+              <w:rPr>
+                <w:noProof/>
+                <w:webHidden/>
+              </w:rPr>
+              <w:instrText xml:space="preserve"> PAGEREF _Toc120563632 \h </w:instrText>
+            </w:r>
+            <w:r>
+              <w:rPr>
+                <w:noProof/>
+                <w:webHidden/>
+              </w:rPr>
+            </w:r>
+            <w:r>
+              <w:rPr>
+                <w:noProof/>
+                <w:webHidden/>
+              </w:rPr>
+              <w:fldChar w:fldCharType="separate"/>
+            </w:r>
+            <w:r>
+              <w:rPr>
+                <w:noProof/>
+                <w:webHidden/>
+              </w:rPr>
+              <w:t>11</w:t>
+            </w:r>
+            <w:r>
+              <w:rPr>
+                <w:noProof/>
+                <w:webHidden/>
+              </w:rPr>
+              <w:fldChar w:fldCharType="end"/>
+            </w:r>
+          </w:hyperlink>
+        </w:p>
+        <w:p>
+          <w:pPr>
+            <w:pStyle w:val="Verzeichnis3"/>
+            <w:tabs>
+              <w:tab w:val="right" w:leader="dot" w:pos="9062"/>
+            </w:tabs>
+            <w:rPr>
+              <w:rFonts w:eastAsiaTheme="minorEastAsia"/>
+              <w:noProof/>
+              <w:lang w:eastAsia="de-DE"/>
+            </w:rPr>
+          </w:pPr>
+          <w:hyperlink w:anchor="_Toc120563633" w:history="1">
+            <w:r>
+              <w:rPr>
+                <w:rStyle w:val="Hyperlink"/>
+                <w:noProof/>
+              </w:rPr>
+              <w:t>Auswirkungen von E-Voting auf Wahlbeteiligung und Partizipation</w:t>
+            </w:r>
+            <w:r>
+              <w:rPr>
+                <w:noProof/>
+                <w:webHidden/>
+              </w:rPr>
+              <w:tab/>
+            </w:r>
+            <w:r>
+              <w:rPr>
+                <w:noProof/>
+                <w:webHidden/>
+              </w:rPr>
+              <w:fldChar w:fldCharType="begin"/>
+            </w:r>
+            <w:r>
+              <w:rPr>
+                <w:noProof/>
+                <w:webHidden/>
+              </w:rPr>
+              <w:instrText xml:space="preserve"> PAGEREF _Toc120563633 \h </w:instrText>
+            </w:r>
+            <w:r>
+              <w:rPr>
+                <w:noProof/>
+                <w:webHidden/>
+              </w:rPr>
+            </w:r>
+            <w:r>
+              <w:rPr>
+                <w:noProof/>
+                <w:webHidden/>
+              </w:rPr>
+              <w:fldChar w:fldCharType="separate"/>
+            </w:r>
+            <w:r>
+              <w:rPr>
+                <w:noProof/>
+                <w:webHidden/>
+              </w:rPr>
+              <w:t>11</w:t>
+            </w:r>
+            <w:r>
+              <w:rPr>
+                <w:noProof/>
+                <w:webHidden/>
+              </w:rPr>
+              <w:fldChar w:fldCharType="end"/>
+            </w:r>
+          </w:hyperlink>
+        </w:p>
+        <w:p>
+          <w:pPr>
+            <w:pStyle w:val="Verzeichnis3"/>
+            <w:tabs>
+              <w:tab w:val="right" w:leader="dot" w:pos="9062"/>
+            </w:tabs>
+            <w:rPr>
+              <w:rFonts w:eastAsiaTheme="minorEastAsia"/>
+              <w:noProof/>
+              <w:lang w:eastAsia="de-DE"/>
+            </w:rPr>
+          </w:pPr>
+          <w:hyperlink w:anchor="_Toc120563634" w:history="1">
+            <w:r>
+              <w:rPr>
+                <w:rStyle w:val="Hyperlink"/>
+                <w:noProof/>
+              </w:rPr>
               <w:t>Allgemeine Vertrauenswürdigkeit des Wahlsystems/Risiko der Politisierung</w:t>
             </w:r>
             <w:r>
@@ -1835,7 +1813,7 @@
                 <w:noProof/>
                 <w:webHidden/>
               </w:rPr>
-              <w:instrText xml:space="preserve"> PAGEREF _Toc120299398 \h </w:instrText>
+              <w:instrText xml:space="preserve"> PAGEREF _Toc120563634 \h </w:instrText>
             </w:r>
             <w:r>
               <w:rPr>
@@ -1855,7 +1833,7 @@
                 <w:noProof/>
                 <w:webHidden/>
               </w:rPr>
-              <w:t>11</w:t>
+              <w:t>12</w:t>
             </w:r>
             <w:r>
               <w:rPr>
@@ -1878,7 +1856,7 @@
               <w:lang w:eastAsia="de-DE"/>
             </w:rPr>
           </w:pPr>
-          <w:hyperlink w:anchor="_Toc120299399" w:history="1">
+          <w:hyperlink w:anchor="_Toc120563635" w:history="1">
             <w:r>
               <w:rPr>
                 <w:rStyle w:val="Hyperlink"/>
@@ -1905,7 +1883,7 @@
                 <w:noProof/>
                 <w:webHidden/>
               </w:rPr>
-              <w:instrText xml:space="preserve"> PAGEREF _Toc120299399 \h </w:instrText>
+              <w:instrText xml:space="preserve"> PAGEREF _Toc120563635 \h </w:instrText>
             </w:r>
             <w:r>
               <w:rPr>
@@ -1948,7 +1926,7 @@
               <w:lang w:eastAsia="de-DE"/>
             </w:rPr>
           </w:pPr>
-          <w:hyperlink w:anchor="_Toc120299400" w:history="1">
+          <w:hyperlink w:anchor="_Toc120563636" w:history="1">
             <w:r>
               <w:rPr>
                 <w:rStyle w:val="Hyperlink"/>
@@ -1975,7 +1953,7 @@
                 <w:noProof/>
                 <w:webHidden/>
               </w:rPr>
-              <w:instrText xml:space="preserve"> PAGEREF _Toc120299400 \h </w:instrText>
+              <w:instrText xml:space="preserve"> PAGEREF _Toc120563636 \h </w:instrText>
             </w:r>
             <w:r>
               <w:rPr>
@@ -1995,7 +1973,7 @@
                 <w:noProof/>
                 <w:webHidden/>
               </w:rPr>
-              <w:t>13</w:t>
+              <w:t>14</w:t>
             </w:r>
             <w:r>
               <w:rPr>
@@ -2026,12 +2004,12 @@
       <w:pPr>
         <w:pStyle w:val="berschrift1"/>
       </w:pPr>
-      <w:bookmarkStart w:id="1" w:name="_Toc120299375"/>
+      <w:bookmarkStart w:id="0" w:name="_Toc120563610"/>
       <w:r>
         <w:lastRenderedPageBreak/>
         <w:t>Anforderungen an ein Wahlsystem</w:t>
       </w:r>
-      <w:bookmarkEnd w:id="1"/>
+      <w:bookmarkEnd w:id="0"/>
     </w:p>
     <w:p>
       <w:r>
@@ -2254,7 +2232,12 @@
       </w:r>
       <w:proofErr w:type="spellEnd"/>
       <w:r>
-        <w:t>), mit dem er einem Dritten beweisen könnte, für einen bestimmten Kandidaten gestimmt zu haben.</w:t>
+        <w:t xml:space="preserve">), mit dem er </w:t>
+      </w:r>
+      <w:bookmarkStart w:id="1" w:name="_GoBack"/>
+      <w:bookmarkEnd w:id="1"/>
+      <w:r>
+        <w:t>einem Dritten beweisen könnte, für einen bestimmten Kandidaten gestimmt zu haben.</w:t>
       </w:r>
     </w:p>
     <w:p>
@@ -2387,7 +2370,7 @@
       <w:pPr>
         <w:pStyle w:val="berschrift1"/>
       </w:pPr>
-      <w:bookmarkStart w:id="2" w:name="_Toc120299376"/>
+      <w:bookmarkStart w:id="2" w:name="_Toc120563611"/>
       <w:r>
         <w:t>Untersuchung des aktuellen Systems</w:t>
       </w:r>
@@ -2446,7 +2429,7 @@
       <w:pPr>
         <w:pStyle w:val="berschrift2"/>
       </w:pPr>
-      <w:bookmarkStart w:id="3" w:name="_Toc120299377"/>
+      <w:bookmarkStart w:id="3" w:name="_Toc120563612"/>
       <w:proofErr w:type="spellStart"/>
       <w:r>
         <w:t>Eligibility</w:t>
@@ -2555,7 +2538,7 @@
       <w:pPr>
         <w:pStyle w:val="berschrift2"/>
       </w:pPr>
-      <w:bookmarkStart w:id="4" w:name="_Toc120299378"/>
+      <w:bookmarkStart w:id="4" w:name="_Toc120563613"/>
       <w:proofErr w:type="spellStart"/>
       <w:r>
         <w:t>Robustness</w:t>
@@ -2646,7 +2629,7 @@
       <w:pPr>
         <w:pStyle w:val="berschrift2"/>
       </w:pPr>
-      <w:bookmarkStart w:id="5" w:name="_Toc120299379"/>
+      <w:bookmarkStart w:id="5" w:name="_Toc120563614"/>
       <w:proofErr w:type="spellStart"/>
       <w:r>
         <w:t>Vote</w:t>
@@ -2717,7 +2700,7 @@
       <w:pPr>
         <w:pStyle w:val="berschrift2"/>
       </w:pPr>
-      <w:bookmarkStart w:id="6" w:name="_Toc120299380"/>
+      <w:bookmarkStart w:id="6" w:name="_Toc120563615"/>
       <w:r>
         <w:t xml:space="preserve">Individual </w:t>
       </w:r>
@@ -2754,7 +2737,7 @@
       <w:pPr>
         <w:pStyle w:val="berschrift2"/>
       </w:pPr>
-      <w:bookmarkStart w:id="7" w:name="_Toc120299381"/>
+      <w:bookmarkStart w:id="7" w:name="_Toc120563616"/>
       <w:r>
         <w:t xml:space="preserve">Universal </w:t>
       </w:r>
@@ -2779,7 +2762,7 @@
       <w:pPr>
         <w:pStyle w:val="berschrift2"/>
       </w:pPr>
-      <w:bookmarkStart w:id="8" w:name="_Toc120299382"/>
+      <w:bookmarkStart w:id="8" w:name="_Toc120563617"/>
       <w:proofErr w:type="spellStart"/>
       <w:r>
         <w:t>Vote</w:t>
@@ -3040,7 +3023,13 @@
     <w:p>
       <w:r>
         <w:lastRenderedPageBreak/>
-        <w:t>Angriff 7: Ein kompromittierter Wahlserver könnte den Administratorschlüssel an dritte weitergeben, die mit diesem dann zunächst Wählerschlüssel und anschließend Stimmen entschlüsseln können. Wenn nun noch eine Zuordnung zwischen</w:t>
+        <w:t>Angriff 7: Ein kompromittierter Wahlserver könnte</w:t>
+      </w:r>
+      <w:r>
+        <w:t xml:space="preserve"> den Administratorschlüssel an D</w:t>
+      </w:r>
+      <w:r>
+        <w:t>ritte weitergeben, die mit diesem dann zunächst Wählerschlüssel und anschließend Stimmen entschlüsseln können. Wenn nun noch eine Zuordnung zwischen</w:t>
       </w:r>
       <w:r>
         <w:t xml:space="preserve"> Wählern</w:t>
@@ -3064,7 +3053,7 @@
       <w:pPr>
         <w:pStyle w:val="berschrift2"/>
       </w:pPr>
-      <w:bookmarkStart w:id="9" w:name="_Toc120299383"/>
+      <w:bookmarkStart w:id="9" w:name="_Toc120563618"/>
       <w:proofErr w:type="spellStart"/>
       <w:r>
         <w:t>Receipt-Freeness</w:t>
@@ -3221,7 +3210,7 @@
       <w:pPr>
         <w:pStyle w:val="berschrift2"/>
       </w:pPr>
-      <w:bookmarkStart w:id="10" w:name="_Toc120299384"/>
+      <w:bookmarkStart w:id="10" w:name="_Toc120563619"/>
       <w:proofErr w:type="spellStart"/>
       <w:r>
         <w:t>Accountability</w:t>
@@ -3255,7 +3244,7 @@
       <w:pPr>
         <w:pStyle w:val="berschrift2"/>
       </w:pPr>
-      <w:bookmarkStart w:id="11" w:name="_Toc120299385"/>
+      <w:bookmarkStart w:id="11" w:name="_Toc120563620"/>
       <w:proofErr w:type="spellStart"/>
       <w:r>
         <w:t>Accessibility</w:t>
@@ -3293,7 +3282,7 @@
       <w:pPr>
         <w:pStyle w:val="berschrift1"/>
       </w:pPr>
-      <w:bookmarkStart w:id="12" w:name="_Toc120299386"/>
+      <w:bookmarkStart w:id="12" w:name="_Toc120563621"/>
       <w:r>
         <w:lastRenderedPageBreak/>
         <w:t>Weitere Schwachstellen des aktuellen Systems</w:t>
@@ -3304,7 +3293,7 @@
       <w:pPr>
         <w:pStyle w:val="berschrift2"/>
       </w:pPr>
-      <w:bookmarkStart w:id="13" w:name="_Toc120299387"/>
+      <w:bookmarkStart w:id="13" w:name="_Toc120563622"/>
       <w:r>
         <w:t>Technische Schwachstellen</w:t>
       </w:r>
@@ -3328,7 +3317,7 @@
       <w:pPr>
         <w:pStyle w:val="berschrift3"/>
       </w:pPr>
-      <w:bookmarkStart w:id="14" w:name="_Toc120299388"/>
+      <w:bookmarkStart w:id="14" w:name="_Toc120563623"/>
       <w:r>
         <w:t>Mangelnde Threadsicherheit beim Zugriff auf die Datenbank</w:t>
       </w:r>
@@ -3393,7 +3382,7 @@
       <w:pPr>
         <w:pStyle w:val="berschrift3"/>
       </w:pPr>
-      <w:bookmarkStart w:id="15" w:name="_Toc120299389"/>
+      <w:bookmarkStart w:id="15" w:name="_Toc120563624"/>
       <w:r>
         <w:t>Mangelnde Threadsicherheit beim Übergeben der neu erzeugten Wählerschlüssel</w:t>
       </w:r>
@@ -3454,7 +3443,7 @@
       <w:pPr>
         <w:pStyle w:val="berschrift3"/>
       </w:pPr>
-      <w:bookmarkStart w:id="16" w:name="_Toc120299390"/>
+      <w:bookmarkStart w:id="16" w:name="_Toc120563625"/>
       <w:r>
         <w:t>Datenbank-Passwort</w:t>
       </w:r>
@@ -3506,7 +3495,7 @@
       <w:pPr>
         <w:pStyle w:val="berschrift3"/>
       </w:pPr>
-      <w:bookmarkStart w:id="17" w:name="_Toc120299391"/>
+      <w:bookmarkStart w:id="17" w:name="_Toc120563626"/>
       <w:r>
         <w:lastRenderedPageBreak/>
         <w:t>Beschränkungen der PIN-Auswahl</w:t>
@@ -3563,7 +3552,7 @@
       <w:pPr>
         <w:pStyle w:val="berschrift2"/>
       </w:pPr>
-      <w:bookmarkStart w:id="18" w:name="_Toc120299392"/>
+      <w:bookmarkStart w:id="18" w:name="_Toc120563627"/>
       <w:r>
         <w:t>Methodische Schwachstellen</w:t>
       </w:r>
@@ -3586,11 +3575,116 @@
       <w:pPr>
         <w:pStyle w:val="berschrift3"/>
       </w:pPr>
-      <w:bookmarkStart w:id="19" w:name="_Toc120299393"/>
-      <w:r>
+      <w:bookmarkStart w:id="19" w:name="_Toc120563628"/>
+      <w:r>
+        <w:t>Architektonische Mängel</w:t>
+      </w:r>
+      <w:bookmarkEnd w:id="19"/>
+    </w:p>
+    <w:p>
+      <w:r>
+        <w:t>Bei einer Betrachtung der diesem Abschnitt vorausgegangen Analyse  fällt auf, dass zahlreiche Schwachstellen daraus resultieren, dass Teile des Wahlsystems (Wahlserver und Register) zu bestimmten Zeitpunkten Stimmen im Klartext verarbeiten (bspw. verschlüsselt der Wahlserver die Wählerstimmen selbst, bevor er sie durch das Mix-Netzwerk an das Register weiterleitet).</w:t>
+      </w:r>
+    </w:p>
+    <w:p>
+      <w:r>
+        <w:t xml:space="preserve">Dies ist die Folge eines fundamentalen Problems in der von der Vorgängergruppe übernommenen Architektur. </w:t>
+      </w:r>
+      <w:r>
+        <w:t>In dieser werden nahezu alle kryptografischen Berechnungen in serverseitigem Code durchgeführt. Für die Sicherheit des</w:t>
+      </w:r>
+      <w:r>
+        <w:t xml:space="preserve"> Wahlsystems ist dies </w:t>
+      </w:r>
+      <w:r>
+        <w:t>ein schwerwiegender Mangel. Der Wähler muss</w:t>
+      </w:r>
+      <w:r>
+        <w:t xml:space="preserve"> in dieser Situation nämlich</w:t>
+      </w:r>
+      <w:r>
+        <w:t xml:space="preserve"> den Servern vertrauen, </w:t>
+      </w:r>
+      <w:r>
+        <w:t xml:space="preserve">ihre </w:t>
+      </w:r>
+      <w:r>
+        <w:t>Aufgabe</w:t>
+      </w:r>
+      <w:r>
+        <w:t>n</w:t>
+      </w:r>
+      <w:r>
+        <w:t xml:space="preserve"> korrekt durchzuführen</w:t>
+      </w:r>
+      <w:r>
+        <w:t xml:space="preserve"> (etwa </w:t>
+      </w:r>
+      <w:proofErr w:type="spellStart"/>
+      <w:r>
+        <w:t>Ver</w:t>
+      </w:r>
+      <w:proofErr w:type="spellEnd"/>
+      <w:r>
+        <w:t>- und Entschlüsselung)</w:t>
+      </w:r>
+      <w:r>
+        <w:t xml:space="preserve">, keine Informationen </w:t>
+      </w:r>
+      <w:r>
+        <w:t xml:space="preserve">(etwa Stimmen oder Wählerschlüssel) </w:t>
+      </w:r>
+      <w:r>
+        <w:t>weiterzugeben etc. Damit dieses Vertrauen gerechtfertigt ist, müsste der Wähler verifizieren können, dass auf den Servern tatsächlich eine korrekte Implementierung des hier vorgestellten Wahlsystems läuft</w:t>
+      </w:r>
+      <w:r>
+        <w:t>, was allerdings nicht ohne weiteres machbar ist</w:t>
+      </w:r>
+      <w:r>
+        <w:t xml:space="preserve">. Auch wenn die Server-Software vollständig Open Source ist, müsste immer noch zweifelsfrei bewiesen werden, dass auch wirklich die veröffentlichte Software </w:t>
+      </w:r>
+      <w:r>
+        <w:t>unverändert auf der Serverhardware ausgeführt wird</w:t>
+      </w:r>
+      <w:r>
+        <w:t>. Dies könnte sich als sehr schwierig erweisen.</w:t>
+      </w:r>
+    </w:p>
+    <w:p>
+      <w:r>
+        <w:t>Gleichzeitig ist das Problem aber für die Sicherheit und Vertrauenswürdigkeit des Wahlsystems von gr</w:t>
+      </w:r>
+      <w:r>
+        <w:t>ößter Wichtigkeit. Die schon erwähnten Schwachstellen und Angriffe (etwa im Abschnitt „</w:t>
+      </w:r>
+      <w:proofErr w:type="spellStart"/>
+      <w:r>
+        <w:t>Vote</w:t>
+      </w:r>
+      <w:proofErr w:type="spellEnd"/>
+      <w:r>
+        <w:t xml:space="preserve"> Secrecy“) lassen erahnen, welche Probleme ein Server verursachen könnte, der sich nicht wie vorgesehen verhält. Hier muss</w:t>
+      </w:r>
+      <w:r>
+        <w:t xml:space="preserve"> vor einem evtl. Einsatz dringend </w:t>
+      </w:r>
+      <w:r>
+        <w:t>eine Lösung gefunden werden</w:t>
+      </w:r>
+      <w:r>
+        <w:t xml:space="preserve">. </w:t>
+      </w:r>
+    </w:p>
+    <w:p>
+      <w:pPr>
+        <w:pStyle w:val="berschrift3"/>
+      </w:pPr>
+      <w:bookmarkStart w:id="20" w:name="_Toc120563629"/>
+      <w:r>
+        <w:lastRenderedPageBreak/>
         <w:t>Mangel einer vollständigen Untersuchung</w:t>
       </w:r>
-      <w:bookmarkEnd w:id="19"/>
+      <w:bookmarkEnd w:id="20"/>
     </w:p>
     <w:p>
       <w:r>
@@ -3679,11 +3773,11 @@
       <w:pPr>
         <w:pStyle w:val="berschrift3"/>
       </w:pPr>
-      <w:bookmarkStart w:id="20" w:name="_Toc120299394"/>
+      <w:bookmarkStart w:id="21" w:name="_Toc120563630"/>
       <w:r>
         <w:t>Mangel eines Systems zur Klärung von Disputen</w:t>
       </w:r>
-      <w:bookmarkEnd w:id="20"/>
+      <w:bookmarkEnd w:id="21"/>
     </w:p>
     <w:p>
       <w:r>
@@ -3692,812 +3786,849 @@
     </w:p>
     <w:p>
       <w:r>
+        <w:t>Der Entwurf eines solchen Systems dürfte verschiedene Schwierigkeiten mit sich bringen. Insbesondere muss beachtet werden, dass ein böswilliger Akteur mittels dieser Schlichtungsstelle versuchen könnte, die Wahl zu verzögern</w:t>
+      </w:r>
+      <w:r>
+        <w:t xml:space="preserve"> (bspw. über vorsätzlich falsche Anfragen)</w:t>
+      </w:r>
+      <w:r>
+        <w:t>, das öffentliche Vertrauen in die Wahl zu verringern oder auf andere Weise den Stakeholdern der Wahl Schaden zufügen könnte. Die Schlichtungsstelle muss also gleichzeitig legitime Beschwerden zufriedenstellend behandeln können, ohne dabei missbraucht werden zu können. Mangels Expertise auf Seiten der Autoren konnte dieses Problem im Rahmen dieser Arbeit nicht weiter verfolgt werden.</w:t>
+      </w:r>
+    </w:p>
+    <w:p>
+      <w:pPr>
+        <w:pStyle w:val="berschrift3"/>
+      </w:pPr>
+      <w:bookmarkStart w:id="22" w:name="_Toc120563631"/>
+      <w:r>
+        <w:t>Vertrauen au</w:t>
+      </w:r>
+      <w:r>
+        <w:t>f kryptograph</w:t>
+      </w:r>
+      <w:r>
+        <w:t>ische Primitive</w:t>
+      </w:r>
+      <w:bookmarkEnd w:id="22"/>
+    </w:p>
+    <w:p>
+      <w:r>
+        <w:t>Das aktuelle System vertraut dara</w:t>
+      </w:r>
+      <w:r>
+        <w:t>uf, dass verschiedene kryptograph</w:t>
+      </w:r>
+      <w:r>
+        <w:t>ische Primitive sicher sind. An erster Stelle sind hier natürlich ECDH, AES, argon2 und SHA256 zu nennen. Allerdings benötigt das System für den Produktiveinsatz auch HTTPS, um die Kommunikation zwischen Wählern und Wahlserver/Register zu verschlüsseln (da sonst die Stimmen im Klartext übertragen würden).</w:t>
+      </w:r>
+    </w:p>
+    <w:p>
+      <w:r>
+        <w:t xml:space="preserve">Dieses Vertrauen sollte bei einer Anwendung mit </w:t>
+      </w:r>
+      <w:r>
+        <w:t xml:space="preserve">der </w:t>
+      </w:r>
+      <w:r>
+        <w:t xml:space="preserve">Bedeutung </w:t>
+      </w:r>
+      <w:r>
+        <w:t xml:space="preserve">eines </w:t>
+      </w:r>
+      <w:r>
+        <w:t>Wahlsystem</w:t>
+      </w:r>
+      <w:r>
+        <w:t>s</w:t>
+      </w:r>
+      <w:r>
+        <w:t xml:space="preserve"> kritisch hinterfragt werden. Der Ausgang von Wahlen kann nämlich (je nachdem, wer oder was gewählt wird) enorme persönliche, wirtschaftliche oder auch geopolitische Konsequenzen haben</w:t>
+      </w:r>
+      <w:r>
+        <w:t>, nicht nur für die Wähler und Kandidaten, sondern auch für Dritte</w:t>
+      </w:r>
+      <w:r>
+        <w:t>.</w:t>
+      </w:r>
+      <w:r>
+        <w:t xml:space="preserve"> Hieraus folgt</w:t>
+      </w:r>
+      <w:r>
+        <w:t xml:space="preserve">, dass </w:t>
+      </w:r>
+      <w:r>
+        <w:t>Angriffe auf das Wahlsystem von überaus motivierten Angreifern, die tlw. über sehr große Ressourcen verfügen, zu erwarten sind. Für die Sicherheit des Wahlsystems ist es also von großer Bedeutung, jeden denkbaren Angriff (auch sehr aufwändige) zu untersuchen. Natürlich kann dies in der aktuellen Arbeit allein aus Gründen der mangelnden Fachkompetenz</w:t>
+      </w:r>
+      <w:r>
+        <w:t xml:space="preserve"> der Autoren</w:t>
+      </w:r>
+      <w:r>
+        <w:t xml:space="preserve"> nicht zufriedenstellend durchgeführt werden.</w:t>
+      </w:r>
+      <w:r>
+        <w:t xml:space="preserve"> Dennoch kann im Folgenden (und im nächsten Abschnitt) auf einige grundlegende Probleme</w:t>
+      </w:r>
+      <w:r>
+        <w:t xml:space="preserve"> zumindest</w:t>
+      </w:r>
+      <w:r>
+        <w:t xml:space="preserve"> hingewiesen werden.</w:t>
+      </w:r>
+    </w:p>
+    <w:p>
+      <w:r>
         <w:lastRenderedPageBreak/>
-        <w:t>Der Entwurf eines solchen Systems dürfte verschiedene Schwierigkeiten mit sich bringen. Insbesondere muss beachtet werden, dass ein böswilliger Akteur mittels dieser Schlichtungsstelle versuchen könnte, die Wahl zu verzögern</w:t>
-      </w:r>
-      <w:r>
-        <w:t xml:space="preserve"> (bspw. über vorsätzlich falsche Anfragen)</w:t>
-      </w:r>
-      <w:r>
-        <w:t>, das öffentliche Vertrauen in die Wahl zu verringern oder auf andere Weise den Stakeholdern der Wahl Schaden zufügen könnte. Die Schlichtungsstelle muss also gleichzeitig legitime Beschwerden zufriedenstellend behandeln können, ohne dabei missbraucht werden zu können. Mangels Expertise auf Seiten der Autoren konnte dieses Problem im Rahmen dieser Arbeit nicht weiter verfolgt werden.</w:t>
+        <w:t>Zunächst einmal wäre die Verwendung von HTTPS und damit auch SSL/TLS zu nennen. Seit der Einführung von TLS wurden</w:t>
+      </w:r>
+      <w:r>
+        <w:t xml:space="preserve"> in diesem Protokoll</w:t>
+      </w:r>
+      <w:r>
+        <w:t xml:space="preserve"> mehrere Sicherheitslücken gefunden</w:t>
+      </w:r>
+      <w:r>
+        <w:t xml:space="preserve"> (vergleiche </w:t>
+      </w:r>
+      <w:r>
+        <w:t>(</w:t>
+      </w:r>
+      <w:r>
+        <w:t>Internet Engineering Task Force 2015</w:t>
+      </w:r>
+      <w:r>
+        <w:t>)</w:t>
+      </w:r>
+      <w:r>
+        <w:t xml:space="preserve"> für eine Auswahl der bis 2015 gefundenen Schwachstellen). Auch wenn diese zum  größten Tei</w:t>
+      </w:r>
+      <w:r>
+        <w:t>l rasch behoben werden konnten, ist nicht auszuschließen, dass in Zukunft noch weitere Schwachstellen gefunden werden. Ein Angreifer könnte eine solche Schwachstelle u.U. sogar selbst entdecken</w:t>
+      </w:r>
+      <w:r>
+        <w:rPr>
+          <w:rStyle w:val="Funotenzeichen"/>
+        </w:rPr>
+        <w:footnoteReference w:id="13"/>
+      </w:r>
+      <w:r>
+        <w:t xml:space="preserve"> und versuchen, sie möglichst lange geheim zu halten. Dann könnte er sie auf verschiedene Weisen ausnutzen, bspw. um in die verschlüsselte Kommunikation zwischen Wähler und Wahlserver einzugreifen.</w:t>
+      </w:r>
+    </w:p>
+    <w:p>
+      <w:r>
+        <w:t xml:space="preserve">Darüber hinaus verlässt sich die aktuelle Lösung auf externe </w:t>
+      </w:r>
+      <w:r>
+        <w:t>Implementierungen von kryptograph</w:t>
+      </w:r>
+      <w:r>
+        <w:t xml:space="preserve">ischen Primitiven und Funktionen. </w:t>
+      </w:r>
+      <w:r>
+        <w:t>Dies ist zunächst einmal richtig, da</w:t>
+      </w:r>
+      <w:r>
+        <w:t xml:space="preserve"> laienhaft</w:t>
+      </w:r>
+      <w:r>
+        <w:t xml:space="preserve"> selbst implementierte Kryptographie ein großes Risiko darstellt. Andererseits kann auch die Verwendung der besten Bibliothek keine hundertprozentige Sicherheit garantieren. </w:t>
+      </w:r>
+      <w:r>
+        <w:t xml:space="preserve">Es ist durchaus denkbar, dass </w:t>
+      </w:r>
+      <w:r>
+        <w:t xml:space="preserve">auch </w:t>
+      </w:r>
+      <w:r>
+        <w:t xml:space="preserve">in einer </w:t>
+      </w:r>
+      <w:r>
+        <w:t xml:space="preserve">der verwendeten </w:t>
+      </w:r>
+      <w:r>
+        <w:t xml:space="preserve">Implementierungen in Zukunft eine Schwachstelle gefunden wird. </w:t>
+      </w:r>
+      <w:r>
+        <w:t xml:space="preserve">Historische Präzedenzfälle sind bspw. der </w:t>
+      </w:r>
+      <w:proofErr w:type="spellStart"/>
+      <w:r>
+        <w:t>Heartbleed</w:t>
+      </w:r>
+      <w:proofErr w:type="spellEnd"/>
+      <w:r>
+        <w:t xml:space="preserve">-Angriff auf die weit verbreitete </w:t>
+      </w:r>
+      <w:proofErr w:type="spellStart"/>
+      <w:r>
+        <w:t>OpenSSL</w:t>
+      </w:r>
+      <w:proofErr w:type="spellEnd"/>
+      <w:r>
+        <w:t xml:space="preserve">-Bibliothek. </w:t>
+      </w:r>
+      <w:r>
+        <w:t xml:space="preserve">Auch </w:t>
+      </w:r>
+      <w:r>
+        <w:t>hier gilt wieder dieselbe Überlegung wie im letzten Absch</w:t>
+      </w:r>
+      <w:r>
+        <w:t xml:space="preserve">nitt – ein </w:t>
+      </w:r>
+      <w:r>
+        <w:t xml:space="preserve">fähiger </w:t>
+      </w:r>
+      <w:r>
+        <w:t xml:space="preserve">Angreifer könnte </w:t>
+      </w:r>
+      <w:r>
+        <w:t xml:space="preserve">eine </w:t>
+      </w:r>
+      <w:r>
+        <w:t xml:space="preserve">solche </w:t>
+      </w:r>
+      <w:r>
+        <w:t xml:space="preserve">Schwachstelle </w:t>
+      </w:r>
+      <w:r>
+        <w:t xml:space="preserve">sogar </w:t>
+      </w:r>
+      <w:r>
+        <w:t>selbst als Erster finden und geheim halten.</w:t>
+      </w:r>
+    </w:p>
+    <w:p>
+      <w:r>
+        <w:t>Zudem wäre</w:t>
+      </w:r>
+      <w:r>
+        <w:t xml:space="preserve"> anzumerken, dass ein kryptograph</w:t>
+      </w:r>
+      <w:r>
+        <w:t>isches Primitiv oder Protokoll nicht unbedingt sicher sein muss, nur weil in der offenen Literatur keine realistischen Angriffe bekannt sind. Es wäre durchaus denkbar, dass bspw. feindliche Geheimdienste insgeheim über Erkenntnisse verfügen, die ihnen das Br</w:t>
+      </w:r>
+      <w:r>
+        <w:t>echen der verwendeten Kryptograph</w:t>
+      </w:r>
+      <w:r>
+        <w:t>ie ermöglichen. Selbst theoretische oder mathematische Durchbrüche, die einen Par</w:t>
+      </w:r>
+      <w:r>
+        <w:t>adigmenwechsel in der Kryptograph</w:t>
+      </w:r>
+      <w:r>
+        <w:t>ie einläuten würden, könnten der Öffentlichkeit</w:t>
+      </w:r>
+      <w:r>
+        <w:t xml:space="preserve"> lange Zeit</w:t>
+      </w:r>
+      <w:r>
+        <w:t xml:space="preserve"> verborg</w:t>
+      </w:r>
+      <w:r>
+        <w:t xml:space="preserve">en bleiben. Hierfür existieren </w:t>
+      </w:r>
+      <w:r>
+        <w:t xml:space="preserve">durchaus </w:t>
+      </w:r>
+      <w:r>
+        <w:t xml:space="preserve">historische Präzedenzfälle. So entwickelte der für das britische GCHQ arbeitende Mathematiker </w:t>
+      </w:r>
+      <w:r>
+        <w:t>Cliffor</w:t>
+      </w:r>
+      <w:r>
+        <w:t>d</w:t>
+      </w:r>
+      <w:r>
+        <w:t xml:space="preserve"> </w:t>
+      </w:r>
+      <w:proofErr w:type="spellStart"/>
+      <w:r>
+        <w:t>Cocks</w:t>
+      </w:r>
+      <w:proofErr w:type="spellEnd"/>
+      <w:r>
+        <w:t xml:space="preserve"> </w:t>
+      </w:r>
+      <w:r>
+        <w:t>ein</w:t>
+      </w:r>
+      <w:r>
+        <w:t xml:space="preserve"> dem</w:t>
+      </w:r>
+      <w:r>
+        <w:t xml:space="preserve"> RSA</w:t>
+      </w:r>
+      <w:r>
+        <w:t>-Verfahren</w:t>
+      </w:r>
+      <w:r>
+        <w:t xml:space="preserve"> ähnliches, asymmetrisches </w:t>
+      </w:r>
+      <w:proofErr w:type="spellStart"/>
+      <w:r>
+        <w:t>Kryptosystem</w:t>
+      </w:r>
+      <w:proofErr w:type="spellEnd"/>
+      <w:r>
+        <w:t xml:space="preserve">, fünf Jahre, bevor </w:t>
+      </w:r>
+      <w:proofErr w:type="spellStart"/>
+      <w:r>
+        <w:t>Rivest</w:t>
+      </w:r>
+      <w:proofErr w:type="spellEnd"/>
+      <w:r>
+        <w:t xml:space="preserve">, </w:t>
+      </w:r>
+      <w:proofErr w:type="spellStart"/>
+      <w:r>
+        <w:t>Shamir</w:t>
+      </w:r>
+      <w:proofErr w:type="spellEnd"/>
+      <w:r>
+        <w:t xml:space="preserve"> und </w:t>
+      </w:r>
+      <w:proofErr w:type="spellStart"/>
+      <w:r>
+        <w:t>Adleman</w:t>
+      </w:r>
+      <w:proofErr w:type="spellEnd"/>
+      <w:r>
+        <w:t xml:space="preserve"> ihre eigene Arbeit veröffentlichten</w:t>
+      </w:r>
+      <w:r>
+        <w:rPr>
+          <w:rStyle w:val="Funotenzeichen"/>
+        </w:rPr>
+        <w:footnoteReference w:id="14"/>
+      </w:r>
+      <w:r>
+        <w:t>.</w:t>
       </w:r>
     </w:p>
     <w:p>
       <w:pPr>
         <w:pStyle w:val="berschrift3"/>
       </w:pPr>
-      <w:bookmarkStart w:id="21" w:name="_Toc120299395"/>
-      <w:r>
-        <w:t>Vertrauen au</w:t>
-      </w:r>
-      <w:r>
-        <w:t>f kryptograph</w:t>
-      </w:r>
-      <w:r>
-        <w:t>ische Primitive</w:t>
-      </w:r>
-      <w:bookmarkEnd w:id="21"/>
-    </w:p>
-    <w:p>
-      <w:r>
-        <w:t>Das aktuelle System vertraut dara</w:t>
-      </w:r>
-      <w:r>
-        <w:t>uf, dass verschiedene kryptograph</w:t>
-      </w:r>
-      <w:r>
-        <w:t>ische Primitive sicher sind. An erster Stelle sind hier natürlich ECDH, AES, argon2 und SHA256 zu nennen. Allerdings benötigt das System für den Produktiveinsatz auch HTTPS, um die Kommunikation zwischen Wählern und Wahlserver/Register zu verschlüsseln (da sonst die Stimmen im Klartext übertragen würden).</w:t>
-      </w:r>
-    </w:p>
-    <w:p>
-      <w:r>
-        <w:t xml:space="preserve">Dieses Vertrauen sollte bei einer Anwendung mit </w:t>
-      </w:r>
-      <w:r>
-        <w:t xml:space="preserve">der </w:t>
-      </w:r>
-      <w:r>
-        <w:t xml:space="preserve">Bedeutung </w:t>
-      </w:r>
-      <w:r>
-        <w:t xml:space="preserve">eines </w:t>
-      </w:r>
-      <w:r>
-        <w:t>Wahlsystem</w:t>
-      </w:r>
-      <w:r>
-        <w:t>s</w:t>
-      </w:r>
-      <w:r>
-        <w:t xml:space="preserve"> kritisch hinterfragt werden. Der Ausgang von Wahlen kann nämlich (je nachdem, wer oder was gewählt wird) enorme persönliche, wirtschaftliche oder auch geopolitische Konsequenzen haben</w:t>
-      </w:r>
-      <w:r>
-        <w:t>, nicht nur für die Wähler und Kandidaten, sondern auch für Dritte</w:t>
+      <w:bookmarkStart w:id="23" w:name="_Toc120563632"/>
+      <w:r>
+        <w:t>Vertrauen auf kryptograph</w:t>
+      </w:r>
+      <w:r>
+        <w:t xml:space="preserve">ische </w:t>
+      </w:r>
+      <w:r>
+        <w:t>Infrastruktur</w:t>
+      </w:r>
+      <w:bookmarkEnd w:id="23"/>
+    </w:p>
+    <w:p>
+      <w:r>
+        <w:t xml:space="preserve">Das weiter oben beschriebene Vertrauen auf HTTPS (und damit SSL/TLS) ist noch aus einem weiteren Grund problematisch. Für die Authentifizierung werden in dieser Protokollfamilie sog. Zertifikate verwendet, die von speziellen Zertifizierungsstellen (engl. </w:t>
+      </w:r>
+      <w:proofErr w:type="spellStart"/>
+      <w:r>
+        <w:t>Certificate</w:t>
+      </w:r>
+      <w:proofErr w:type="spellEnd"/>
+      <w:r>
+        <w:t xml:space="preserve"> </w:t>
+      </w:r>
+      <w:proofErr w:type="spellStart"/>
+      <w:r>
+        <w:t>Authorities</w:t>
+      </w:r>
+      <w:proofErr w:type="spellEnd"/>
+      <w:r>
+        <w:t xml:space="preserve">, kurz CAs) digital signiert wurden. Eine Schwachstelle in diesem Authentifizierungsprozess kann es einem Angreifer ermöglichen, sich für einen Wahlserver/das Register auszugeben und somit einen </w:t>
+      </w:r>
+      <w:proofErr w:type="spellStart"/>
+      <w:r>
+        <w:t>Man</w:t>
+      </w:r>
+      <w:proofErr w:type="spellEnd"/>
+      <w:r>
+        <w:t>-in-</w:t>
+      </w:r>
+      <w:proofErr w:type="spellStart"/>
+      <w:r>
+        <w:t>the</w:t>
+      </w:r>
+      <w:proofErr w:type="spellEnd"/>
+      <w:r>
+        <w:t>-</w:t>
+      </w:r>
+      <w:proofErr w:type="spellStart"/>
+      <w:r>
+        <w:t>middle</w:t>
+      </w:r>
+      <w:proofErr w:type="spellEnd"/>
+      <w:r>
+        <w:t>-Angriff auf die Kommunikation eines Wählers zu starten.</w:t>
+      </w:r>
+    </w:p>
+    <w:p>
+      <w:r>
+        <w:t>Ein</w:t>
+      </w:r>
+      <w:r>
+        <w:t xml:space="preserve"> großes Problem</w:t>
+      </w:r>
+      <w:r>
+        <w:t xml:space="preserve"> hierbei sind die CAs selbst. Ungenügende Sicherheitsvorkehrungen, menschliches Versagen oder Korruption könnten es dem Angreifer ermöglichen, ein gefälschtes Zertifikat zu erhalten. Hierfür existieren einige Präzedenzfälle</w:t>
+      </w:r>
+      <w:r>
+        <w:t xml:space="preserve">, bspw. der </w:t>
+      </w:r>
+      <w:proofErr w:type="spellStart"/>
+      <w:r>
+        <w:t>DigiNotar</w:t>
+      </w:r>
+      <w:proofErr w:type="spellEnd"/>
+      <w:r>
+        <w:t xml:space="preserve">-Hack 2011, bei dem Unbekannte </w:t>
+      </w:r>
+      <w:r>
+        <w:t xml:space="preserve">(nachdem sie die IT-Infrastruktur einer CA kompromittiert hatten) </w:t>
+      </w:r>
+      <w:r>
+        <w:t xml:space="preserve">mit gefälschten Zertifikaten u.a. einen </w:t>
+      </w:r>
+      <w:proofErr w:type="spellStart"/>
+      <w:r>
+        <w:t>Man</w:t>
+      </w:r>
+      <w:proofErr w:type="spellEnd"/>
+      <w:r>
+        <w:t>-in-</w:t>
+      </w:r>
+      <w:proofErr w:type="spellStart"/>
+      <w:r>
+        <w:t>the</w:t>
+      </w:r>
+      <w:proofErr w:type="spellEnd"/>
+      <w:r>
+        <w:t>-</w:t>
+      </w:r>
+      <w:proofErr w:type="spellStart"/>
+      <w:r>
+        <w:t>middle</w:t>
+      </w:r>
+      <w:proofErr w:type="spellEnd"/>
+      <w:r>
+        <w:t>-Angriff auf Google-Dienste</w:t>
+      </w:r>
+      <w:r>
+        <w:t xml:space="preserve"> versuchten</w:t>
       </w:r>
       <w:r>
         <w:t>.</w:t>
       </w:r>
       <w:r>
-        <w:t xml:space="preserve"> Hieraus folgt</w:t>
-      </w:r>
-      <w:r>
-        <w:t xml:space="preserve">, dass </w:t>
-      </w:r>
-      <w:r>
-        <w:t>Angriffe auf das Wahlsystem von überaus motivierten Angreifern, die tlw. über sehr große Ressourcen verfügen, zu erwarten sind. Für die Sicherheit des Wahlsystems ist es also von großer Bedeutung, jeden denkbaren Angriff (auch sehr aufwändige) zu untersuchen. Natürlich kann dies in der aktuellen Arbeit allein aus Gründen der mangelnden Fachkompetenz</w:t>
-      </w:r>
-      <w:r>
-        <w:t xml:space="preserve"> der Autoren</w:t>
-      </w:r>
-      <w:r>
-        <w:t xml:space="preserve"> nicht zufriedenstellend durchgeführt werden.</w:t>
-      </w:r>
-      <w:r>
-        <w:t xml:space="preserve"> Dennoch kann im Folgenden (und im nächsten Abschnitt) auf einige grundlegende Probleme</w:t>
-      </w:r>
-      <w:r>
-        <w:t xml:space="preserve"> zumindest</w:t>
-      </w:r>
-      <w:r>
-        <w:t xml:space="preserve"> hingewiesen werden.</w:t>
-      </w:r>
-    </w:p>
-    <w:p>
-      <w:r>
-        <w:t>Zunächst einmal wäre die Verwendung von HTTPS und damit auch SSL/TLS zu nennen. Seit der Einführung von TLS wurden</w:t>
-      </w:r>
-      <w:r>
-        <w:t xml:space="preserve"> in diesem Protokoll</w:t>
-      </w:r>
-      <w:r>
-        <w:t xml:space="preserve"> mehrere Sicherheitslücken gefunden</w:t>
-      </w:r>
-      <w:r>
-        <w:t xml:space="preserve"> (vergleiche </w:t>
-      </w:r>
-      <w:r>
-        <w:t>(</w:t>
-      </w:r>
-      <w:r>
-        <w:t>Internet Engineering Task Force 2015</w:t>
-      </w:r>
-      <w:r>
-        <w:t>)</w:t>
-      </w:r>
-      <w:r>
-        <w:t xml:space="preserve"> für eine Auswahl der bis 2015 gefundenen Schwachstellen). Auch wenn diese zum  größten Tei</w:t>
-      </w:r>
-      <w:r>
-        <w:t>l rasch behoben werden konnten, ist nicht auszuschließen, dass in Zukunft noch weitere Schwachstellen gefunden werden. Ein Angreifer könnte eine solche Schwachstelle u.U. sogar selbst entdecken</w:t>
+        <w:t xml:space="preserve"> Für einen detaillierteren Bericht dieses Zwischenfalls vergleiche bspw. (</w:t>
+      </w:r>
+      <w:proofErr w:type="spellStart"/>
+      <w:r>
+        <w:t>Hoogstraaten</w:t>
+      </w:r>
+      <w:proofErr w:type="spellEnd"/>
+      <w:r>
+        <w:t xml:space="preserve"> 2012)</w:t>
+      </w:r>
+      <w:r>
+        <w:t>, insb. Kapitel 11 („</w:t>
+      </w:r>
+      <w:proofErr w:type="spellStart"/>
+      <w:r>
+        <w:t>Lessons</w:t>
+      </w:r>
+      <w:proofErr w:type="spellEnd"/>
+      <w:r>
+        <w:t xml:space="preserve"> </w:t>
+      </w:r>
+      <w:proofErr w:type="spellStart"/>
+      <w:r>
+        <w:t>Learned</w:t>
+      </w:r>
+      <w:proofErr w:type="spellEnd"/>
+      <w:r>
+        <w:t>“)</w:t>
+      </w:r>
+      <w:r>
+        <w:t>.</w:t>
+      </w:r>
+    </w:p>
+    <w:p>
+      <w:pPr>
+        <w:pStyle w:val="berschrift3"/>
+      </w:pPr>
+      <w:bookmarkStart w:id="24" w:name="_Toc120563633"/>
+      <w:r>
+        <w:t>Auswirkungen von E-</w:t>
+      </w:r>
+      <w:proofErr w:type="spellStart"/>
+      <w:r>
+        <w:t>Voting</w:t>
+      </w:r>
+      <w:proofErr w:type="spellEnd"/>
+      <w:r>
+        <w:t xml:space="preserve"> auf Wahlbeteiligung und Partizipation</w:t>
+      </w:r>
+      <w:bookmarkEnd w:id="24"/>
+    </w:p>
+    <w:p>
+      <w:r>
+        <w:t xml:space="preserve">Neben den rein technischen Gesichtspunkten, die bisher behandelt wurden, gibt es natürlich auch </w:t>
+      </w:r>
+      <w:r>
+        <w:t>nichttechnische</w:t>
+      </w:r>
+      <w:r>
+        <w:t xml:space="preserve"> Fragen zum Thema E-</w:t>
+      </w:r>
+      <w:proofErr w:type="spellStart"/>
+      <w:r>
+        <w:t>Voting</w:t>
+      </w:r>
+      <w:proofErr w:type="spellEnd"/>
+      <w:r>
+        <w:t xml:space="preserve">. Aufgrund der mangelnden Fachkenntnisse der Autoren </w:t>
+      </w:r>
+      <w:r>
+        <w:lastRenderedPageBreak/>
+        <w:t>können diese hier nur</w:t>
+      </w:r>
+      <w:r>
+        <w:t xml:space="preserve"> selektiv und</w:t>
+      </w:r>
+      <w:r>
+        <w:t xml:space="preserve"> oberflächlich betrachtet werden. Eine ernsthaftere Untersuchu</w:t>
+      </w:r>
+      <w:r>
+        <w:t>ng</w:t>
+      </w:r>
+      <w:r>
+        <w:t xml:space="preserve"> sollte sie aber zweifelsohne genauer zu beantworten versuchen</w:t>
+      </w:r>
+      <w:r>
+        <w:t>, da sie insbesondere für politische Wahlen (im Gegensatz zu bspw. Gremiums- oder Vorstandswahlen) von großer Relevanz sind</w:t>
+      </w:r>
+      <w:r>
+        <w:t>.</w:t>
+      </w:r>
+    </w:p>
+    <w:p>
+      <w:r>
+        <w:t>Die Vorgängergruppe äußerte in ihrer Dokumentation mehrfach die Hoffnung, dass ein E-</w:t>
+      </w:r>
+      <w:proofErr w:type="spellStart"/>
+      <w:r>
+        <w:t>Voting</w:t>
+      </w:r>
+      <w:proofErr w:type="spellEnd"/>
+      <w:r>
+        <w:t>-System eine einfachere Wahlmöglichkeit schaffen und damit die Wahlbeteiligung vergrößern würde. Dies ist aber – auch mit Blick auf einige von der Vorgängergruppe selbst genannte Beispiele – nicht eindeutig zu belegen.</w:t>
+      </w:r>
+      <w:r>
+        <w:t xml:space="preserve"> So fanden bspw. (Germann und </w:t>
+      </w:r>
+      <w:proofErr w:type="spellStart"/>
+      <w:r>
+        <w:t>Serdült</w:t>
+      </w:r>
+      <w:proofErr w:type="spellEnd"/>
+      <w:r>
+        <w:t xml:space="preserve"> 2017) und (</w:t>
+      </w:r>
+      <w:proofErr w:type="spellStart"/>
+      <w:r>
+        <w:t>Ehin</w:t>
+      </w:r>
+      <w:proofErr w:type="spellEnd"/>
+      <w:r>
+        <w:t xml:space="preserve"> et al. 2022) keine signifikante Veränderung der Wahlbeteiligung nach der Einführung von E-</w:t>
+      </w:r>
+      <w:proofErr w:type="spellStart"/>
+      <w:r>
+        <w:t>Voting</w:t>
+      </w:r>
+      <w:proofErr w:type="spellEnd"/>
+      <w:r>
+        <w:t xml:space="preserve">-Systemen in der Schweiz und </w:t>
+      </w:r>
+      <w:r>
+        <w:t xml:space="preserve">in </w:t>
+      </w:r>
+      <w:r>
+        <w:t>Estland.</w:t>
+      </w:r>
+    </w:p>
+    <w:p>
+      <w:r>
+        <w:t xml:space="preserve">Um in diesem Bereich </w:t>
+      </w:r>
+      <w:proofErr w:type="spellStart"/>
+      <w:r>
+        <w:t>fundiertere</w:t>
+      </w:r>
+      <w:proofErr w:type="spellEnd"/>
+      <w:r>
+        <w:t xml:space="preserve"> Aussagen treffen zu können, scheint eine genauere Untersuchung notwendig.</w:t>
+      </w:r>
+    </w:p>
+    <w:p>
+      <w:pPr>
+        <w:pStyle w:val="berschrift3"/>
+      </w:pPr>
+      <w:bookmarkStart w:id="25" w:name="_Toc120563634"/>
+      <w:r>
+        <w:t xml:space="preserve">Allgemeine </w:t>
+      </w:r>
+      <w:r>
+        <w:t>Vertrauenswürdigkeit des Wahlsystems/Risiko der Politisierung</w:t>
+      </w:r>
+      <w:bookmarkEnd w:id="25"/>
+    </w:p>
+    <w:p>
+      <w:r>
+        <w:t>Neben den Auswirkungen von E-</w:t>
+      </w:r>
+      <w:proofErr w:type="spellStart"/>
+      <w:r>
+        <w:t>Voting</w:t>
+      </w:r>
+      <w:proofErr w:type="spellEnd"/>
+      <w:r>
+        <w:t xml:space="preserve"> auf die Wahlbeteiligung muss noch ein weiterer nicht-technisc</w:t>
+      </w:r>
+      <w:r>
+        <w:t xml:space="preserve">her Punkt angesprochen werden. </w:t>
+      </w:r>
+      <w:r>
+        <w:t xml:space="preserve">Verschiedene Ereignisse in der jüngsten Vergangenheit (bspw. im Rahmen der US-Präsidentschaftswahlen) haben gezeigt, dass Politiker </w:t>
+      </w:r>
+      <w:r>
+        <w:t xml:space="preserve">u.U. </w:t>
+      </w:r>
+      <w:r>
+        <w:t xml:space="preserve">durchaus dazu bereit sind, einzelne Wahlformen (bspw. die Briefwahl) und auch Wahlergebnisse allgemein anzuzweifeln und zu diskreditieren, wenn sie sich davon politische Erfolge versprechen. Dies kann unter Umständen das Vertrauen in </w:t>
+      </w:r>
+      <w:r>
+        <w:t>die Demokratie schädigen und schwere Ausschreitungen verursachen (bspw. der Sturm auf das Kapitol 2021).</w:t>
+      </w:r>
+    </w:p>
+    <w:p>
+      <w:r>
+        <w:t>Vor diesem Hintergrund sollten sich die</w:t>
+      </w:r>
+      <w:r>
+        <w:t xml:space="preserve"> für eine Wahl</w:t>
+      </w:r>
+      <w:r>
+        <w:t xml:space="preserve"> Verantwortlichen überlegen, wie ratsam es ist, eine zusätzliche und noch wenig erprobte Form der Stimmabgabe einzuführen. Die hochtechnologische Natur des E-</w:t>
+      </w:r>
+      <w:proofErr w:type="spellStart"/>
+      <w:r>
+        <w:t>Votings</w:t>
+      </w:r>
+      <w:proofErr w:type="spellEnd"/>
+      <w:r>
+        <w:t xml:space="preserve"> ist hierbei ein zusätzliches Hindernis, da ja der überwiegende Teil der Wahlberechtigten i.d.R.</w:t>
       </w:r>
       <w:r>
         <w:rPr>
           <w:rStyle w:val="Funotenzeichen"/>
         </w:rPr>
-        <w:footnoteReference w:id="13"/>
-      </w:r>
-      <w:r>
-        <w:t xml:space="preserve"> und versuchen, sie möglichst lange geheim zu halten. Dann könnte er sie auf verschiedene Weisen ausnutzen, bspw. um in die verschlüsselte Kommunikation zwischen Wähler und Wahlserver einzugreifen.</w:t>
-      </w:r>
-    </w:p>
-    <w:p>
-      <w:r>
-        <w:t xml:space="preserve">Darüber hinaus verlässt sich die aktuelle Lösung auf externe </w:t>
-      </w:r>
-      <w:r>
-        <w:t>Implementierungen von kryptograph</w:t>
-      </w:r>
-      <w:r>
-        <w:t xml:space="preserve">ischen Primitiven und Funktionen. </w:t>
-      </w:r>
-      <w:r>
-        <w:t>Dies ist zunächst einmal richtig, da</w:t>
-      </w:r>
-      <w:r>
-        <w:t xml:space="preserve"> laienhaft</w:t>
-      </w:r>
-      <w:r>
-        <w:t xml:space="preserve"> selbst implementierte Kryptographie ein großes Risiko darstellt. Andererseits kann auch die Verwendung der besten Bibliothek keine hundertprozentige Sicherheit garantieren. </w:t>
-      </w:r>
-      <w:r>
-        <w:t xml:space="preserve">Es ist durchaus denkbar, dass </w:t>
-      </w:r>
-      <w:r>
-        <w:t xml:space="preserve">auch </w:t>
-      </w:r>
-      <w:r>
-        <w:t xml:space="preserve">in einer </w:t>
-      </w:r>
-      <w:r>
-        <w:t xml:space="preserve">der verwendeten </w:t>
-      </w:r>
-      <w:r>
-        <w:t xml:space="preserve">Implementierungen in Zukunft eine Schwachstelle gefunden wird. </w:t>
-      </w:r>
-      <w:r>
-        <w:t xml:space="preserve">Historische Präzedenzfälle sind bspw. der </w:t>
-      </w:r>
-      <w:proofErr w:type="spellStart"/>
-      <w:r>
-        <w:t>Heartbleed</w:t>
-      </w:r>
-      <w:proofErr w:type="spellEnd"/>
-      <w:r>
-        <w:t xml:space="preserve">-Angriff auf die weit verbreitete </w:t>
-      </w:r>
-      <w:proofErr w:type="spellStart"/>
-      <w:r>
-        <w:t>OpenSSL</w:t>
-      </w:r>
-      <w:proofErr w:type="spellEnd"/>
-      <w:r>
-        <w:t xml:space="preserve">-Bibliothek. </w:t>
-      </w:r>
-      <w:r>
-        <w:t xml:space="preserve">Auch </w:t>
-      </w:r>
-      <w:r>
-        <w:t>hier gilt wieder dieselbe Überlegung wie im letzten Absch</w:t>
-      </w:r>
-      <w:r>
-        <w:t xml:space="preserve">nitt – ein </w:t>
-      </w:r>
-      <w:r>
-        <w:t xml:space="preserve">fähiger </w:t>
-      </w:r>
-      <w:r>
-        <w:t xml:space="preserve">Angreifer könnte </w:t>
-      </w:r>
-      <w:r>
-        <w:t xml:space="preserve">eine </w:t>
-      </w:r>
-      <w:r>
-        <w:t xml:space="preserve">solche </w:t>
-      </w:r>
-      <w:r>
-        <w:t xml:space="preserve">Schwachstelle </w:t>
-      </w:r>
-      <w:r>
-        <w:t xml:space="preserve">sogar </w:t>
-      </w:r>
-      <w:r>
-        <w:t>selbst als Erster finden und geheim halten.</w:t>
-      </w:r>
-    </w:p>
-    <w:p>
-      <w:r>
-        <w:t>Zudem wäre</w:t>
-      </w:r>
-      <w:r>
-        <w:t xml:space="preserve"> anzumerken, dass ein kryptograph</w:t>
-      </w:r>
-      <w:r>
-        <w:t>isches Primitiv oder Protokoll nicht unbedingt sicher sein muss, nur weil in der offenen Literatur keine realistischen Angriffe bekannt sind. Es wäre durchaus denkbar, dass bspw. feindliche Geheimdienste insgeheim über Erkenntnisse verfügen, die ihnen das Br</w:t>
-      </w:r>
-      <w:r>
-        <w:t>echen der verwendeten Kryptograph</w:t>
-      </w:r>
-      <w:r>
-        <w:t>ie ermöglichen. Selbst theoretische oder mathematische Durchbrüche, die einen Par</w:t>
-      </w:r>
-      <w:r>
-        <w:t>adigmenwechsel in der Kryptograph</w:t>
-      </w:r>
-      <w:r>
-        <w:t xml:space="preserve">ie einläuten würden, </w:t>
+        <w:footnoteReference w:id="15"/>
+      </w:r>
+      <w:r>
+        <w:t xml:space="preserve"> nicht über die nötigen Fachkenntnisse verfügt, um sich persönlich von der Sicherheit des Wahlsystems zu überzeugen (auch wenn es sich um Open-Source-Software handelt).</w:t>
+      </w:r>
+      <w:r>
+        <w:t xml:space="preserve"> Dies dürfte die ohnehin vorhandene Skepsis gegenüber Änderungen am Wahlsystem (immerhin einer der Grundpfeiler jeder Demokratie) im Fall einer Einführung von E-</w:t>
+      </w:r>
+      <w:proofErr w:type="spellStart"/>
+      <w:r>
+        <w:t>Voting</w:t>
+      </w:r>
+      <w:proofErr w:type="spellEnd"/>
+      <w:r>
+        <w:t xml:space="preserve"> </w:t>
+      </w:r>
+      <w:r>
+        <w:t xml:space="preserve">noch </w:t>
+      </w:r>
+      <w:r>
+        <w:t>weiter verstärken</w:t>
+      </w:r>
+      <w:r>
+        <w:rPr>
+          <w:rStyle w:val="Funotenzeichen"/>
+        </w:rPr>
+        <w:footnoteReference w:id="16"/>
+      </w:r>
+      <w:r>
+        <w:t>.</w:t>
+      </w:r>
+      <w:r>
+        <w:t xml:space="preserve"> Auch andere öffentlichkeitwirksame Entwicklungen im Bereich der IT-Sicherheit, etwa großangelegte Cyberangriffe (wie etwa die </w:t>
+      </w:r>
+      <w:proofErr w:type="spellStart"/>
+      <w:r>
+        <w:t>Colonial</w:t>
+      </w:r>
+      <w:proofErr w:type="spellEnd"/>
+      <w:r>
+        <w:t>-Pipelines-</w:t>
+      </w:r>
+      <w:proofErr w:type="spellStart"/>
+      <w:r>
+        <w:t>Ransomware</w:t>
+      </w:r>
+      <w:proofErr w:type="spellEnd"/>
+      <w:r>
+        <w:t xml:space="preserve">-Attacke) haben das Potenzial, das Vertrauen in eine computerbasierte Wahllösung </w:t>
+      </w:r>
+      <w:r>
+        <w:t>zu schmälern.</w:t>
+      </w:r>
+    </w:p>
+    <w:p>
+      <w:r>
+        <w:t xml:space="preserve">Aus diesen Gründen könnte </w:t>
+      </w:r>
+      <w:r>
+        <w:t>E-</w:t>
+      </w:r>
+      <w:proofErr w:type="spellStart"/>
+      <w:r>
+        <w:t>Voting</w:t>
+      </w:r>
+      <w:proofErr w:type="spellEnd"/>
+      <w:r>
+        <w:t xml:space="preserve"> seh</w:t>
+      </w:r>
+      <w:r>
+        <w:t>r anfällig gegenüber politisch motivierten</w:t>
+      </w:r>
+      <w:r>
+        <w:t xml:space="preserve"> Diskreditierungsversuchen</w:t>
+      </w:r>
+      <w:r>
+        <w:t xml:space="preserve"> (etwa durch den Verlierer einer Wahl)</w:t>
+      </w:r>
+      <w:r>
+        <w:t xml:space="preserve"> sein</w:t>
+      </w:r>
+      <w:r>
+        <w:t>. Jeglicher Gewinn für die Demokratie (bspw. durch</w:t>
+      </w:r>
+      <w:r>
+        <w:t xml:space="preserve"> einfachere Teilnahme an der Wahl</w:t>
+      </w:r>
+      <w:r>
+        <w:t>) könnte durch den</w:t>
+      </w:r>
+      <w:r>
+        <w:t xml:space="preserve"> hieraus folgenden</w:t>
+      </w:r>
+      <w:r>
+        <w:t xml:space="preserve"> Verlust von Vertrauen in den Wahlprozess wieder zunichte gemacht werden.</w:t>
+      </w:r>
+    </w:p>
+    <w:p>
+      <w:pPr>
+        <w:pStyle w:val="berschrift1"/>
+      </w:pPr>
+      <w:bookmarkStart w:id="26" w:name="_Toc120563635"/>
+      <w:r>
+        <w:t>Zusammenfassung und Fazit</w:t>
+      </w:r>
+      <w:bookmarkEnd w:id="26"/>
+    </w:p>
+    <w:p>
+      <w:r>
+        <w:t xml:space="preserve">Das Wahlsystem in seiner aktuellen Form </w:t>
+      </w:r>
+      <w:r>
+        <w:t xml:space="preserve">verfügt durchaus über interessante Ideen und </w:t>
+      </w:r>
+      <w:r>
+        <w:t>Ansätze. Wie in diesem Dokument aber gezeigt werden konnte, liefert schon eine oberflächliche Analyse zahlreiche Angriffsmöglichkeiten und techn</w:t>
+      </w:r>
+      <w:r>
+        <w:t xml:space="preserve">ische Probleme. Selbst wenn diese alle gelöst werden, bestehen noch weitere, schwerwiegende methodische Mängel, wie im letzten Abschnitt gezeigt werden konnte. Insbesondere ist der versprochene Nutzen bei weitem nicht so eindeutig wie von der </w:t>
       </w:r>
       <w:r>
         <w:lastRenderedPageBreak/>
-        <w:t>könnten der Öffentlichkeit</w:t>
-      </w:r>
-      <w:r>
-        <w:t xml:space="preserve"> lange Zeit</w:t>
-      </w:r>
-      <w:r>
-        <w:t xml:space="preserve"> verborg</w:t>
-      </w:r>
-      <w:r>
-        <w:t xml:space="preserve">en bleiben. Hierfür existieren </w:t>
-      </w:r>
-      <w:r>
-        <w:t xml:space="preserve">durchaus </w:t>
-      </w:r>
-      <w:r>
-        <w:t xml:space="preserve">historische Präzedenzfälle. So entwickelte der für das britische GCHQ arbeitende Mathematiker </w:t>
-      </w:r>
-      <w:r>
-        <w:t>Cliffor</w:t>
-      </w:r>
-      <w:r>
-        <w:t>d</w:t>
-      </w:r>
-      <w:r>
-        <w:t xml:space="preserve"> </w:t>
-      </w:r>
-      <w:proofErr w:type="spellStart"/>
-      <w:r>
-        <w:t>Cocks</w:t>
-      </w:r>
-      <w:proofErr w:type="spellEnd"/>
-      <w:r>
-        <w:t xml:space="preserve"> </w:t>
-      </w:r>
-      <w:r>
-        <w:t>ein</w:t>
-      </w:r>
-      <w:r>
-        <w:t xml:space="preserve"> dem</w:t>
-      </w:r>
-      <w:r>
-        <w:t xml:space="preserve"> RSA</w:t>
-      </w:r>
-      <w:r>
-        <w:t>-Verfahren</w:t>
-      </w:r>
-      <w:r>
-        <w:t xml:space="preserve"> ähnliches, asymmetrisches </w:t>
-      </w:r>
-      <w:proofErr w:type="spellStart"/>
-      <w:r>
-        <w:t>Kryptosystem</w:t>
-      </w:r>
-      <w:proofErr w:type="spellEnd"/>
-      <w:r>
-        <w:t xml:space="preserve">, fünf Jahre, bevor </w:t>
-      </w:r>
-      <w:proofErr w:type="spellStart"/>
-      <w:r>
-        <w:t>Rivest</w:t>
-      </w:r>
-      <w:proofErr w:type="spellEnd"/>
+        <w:t xml:space="preserve">Vorgängergruppe dargestellt, während es gleichzeitig mehrere schwere Risiken </w:t>
+      </w:r>
+      <w:r>
+        <w:t xml:space="preserve">(sowohl technischer/kryptographischer als auch politischer Natur) </w:t>
+      </w:r>
+      <w:r>
+        <w:t>gibt</w:t>
+      </w:r>
+      <w:r>
+        <w:t>, die bisher ignoriert wurden</w:t>
+      </w:r>
+      <w:r>
+        <w:t>.</w:t>
+      </w:r>
+    </w:p>
+    <w:p>
+      <w:r>
+        <w:t>Unter diesen Umständen muss von einer Verwendung des aktuellen Systems, selbs</w:t>
+      </w:r>
+      <w:r>
+        <w:t>t nachdem alle in dieser Arbeit beschriebenen Mängel beseitigt wurden</w:t>
+      </w:r>
       <w:r>
         <w:t xml:space="preserve">, </w:t>
       </w:r>
-      <w:proofErr w:type="spellStart"/>
-      <w:r>
-        <w:t>Shamir</w:t>
-      </w:r>
-      <w:proofErr w:type="spellEnd"/>
-      <w:r>
-        <w:t xml:space="preserve"> und </w:t>
-      </w:r>
-      <w:proofErr w:type="spellStart"/>
-      <w:r>
-        <w:t>Adleman</w:t>
-      </w:r>
-      <w:proofErr w:type="spellEnd"/>
-      <w:r>
-        <w:t xml:space="preserve"> ihre eigene Arbeit veröffentlichten</w:t>
-      </w:r>
-      <w:r>
-        <w:rPr>
-          <w:rStyle w:val="Funotenzeichen"/>
-        </w:rPr>
-        <w:footnoteReference w:id="14"/>
-      </w:r>
-      <w:r>
-        <w:t>.</w:t>
-      </w:r>
-    </w:p>
-    <w:p>
-      <w:pPr>
-        <w:pStyle w:val="berschrift3"/>
-      </w:pPr>
-      <w:bookmarkStart w:id="22" w:name="_Toc120299396"/>
-      <w:r>
-        <w:t>Vertrauen auf kryptograph</w:t>
-      </w:r>
-      <w:r>
-        <w:t xml:space="preserve">ische </w:t>
-      </w:r>
-      <w:r>
-        <w:t>Infrastruktur</w:t>
-      </w:r>
-      <w:bookmarkEnd w:id="22"/>
-    </w:p>
-    <w:p>
-      <w:r>
-        <w:t xml:space="preserve">Das weiter oben beschriebene Vertrauen auf HTTPS (und damit SSL/TLS) ist noch aus einem weiteren Grund problematisch. Für die Authentifizierung werden in dieser Protokollfamilie sog. Zertifikate verwendet, die von speziellen Zertifizierungsstellen (engl. </w:t>
-      </w:r>
-      <w:proofErr w:type="spellStart"/>
-      <w:r>
-        <w:t>Certificate</w:t>
-      </w:r>
-      <w:proofErr w:type="spellEnd"/>
-      <w:r>
-        <w:t xml:space="preserve"> </w:t>
-      </w:r>
-      <w:proofErr w:type="spellStart"/>
-      <w:r>
-        <w:t>Authorities</w:t>
-      </w:r>
-      <w:proofErr w:type="spellEnd"/>
-      <w:r>
-        <w:t xml:space="preserve">, kurz CAs) digital signiert wurden. Eine Schwachstelle in diesem Authentifizierungsprozess kann es einem Angreifer ermöglichen, sich für einen Wahlserver/das Register auszugeben und somit einen </w:t>
-      </w:r>
-      <w:proofErr w:type="spellStart"/>
-      <w:r>
-        <w:t>Man</w:t>
-      </w:r>
-      <w:proofErr w:type="spellEnd"/>
-      <w:r>
-        <w:t>-in-</w:t>
-      </w:r>
-      <w:proofErr w:type="spellStart"/>
-      <w:r>
-        <w:t>the</w:t>
-      </w:r>
-      <w:proofErr w:type="spellEnd"/>
-      <w:r>
-        <w:t>-</w:t>
-      </w:r>
-      <w:proofErr w:type="spellStart"/>
-      <w:r>
-        <w:t>middle</w:t>
-      </w:r>
-      <w:proofErr w:type="spellEnd"/>
-      <w:r>
-        <w:t>-Angriff auf die Kommunikation eines Wählers zu starten.</w:t>
-      </w:r>
-    </w:p>
-    <w:p>
-      <w:r>
-        <w:t>Ein</w:t>
-      </w:r>
-      <w:r>
-        <w:t xml:space="preserve"> großes Problem</w:t>
-      </w:r>
-      <w:r>
-        <w:t xml:space="preserve"> hierbei sind die CAs selbst. Ungenügende Sicherheitsvorkehrungen, menschliches Versagen oder Korruption könnten es dem Angreifer ermöglichen, ein gefälschtes Zertifikat zu erhalten. Hierfür existieren einige Präzedenzfälle</w:t>
-      </w:r>
-      <w:r>
-        <w:t xml:space="preserve">, bspw. der </w:t>
-      </w:r>
-      <w:proofErr w:type="spellStart"/>
-      <w:r>
-        <w:t>DigiNotar</w:t>
-      </w:r>
-      <w:proofErr w:type="spellEnd"/>
-      <w:r>
-        <w:t xml:space="preserve">-Hack 2011, bei dem Unbekannte </w:t>
-      </w:r>
-      <w:r>
-        <w:t xml:space="preserve">(nachdem sie die IT-Infrastruktur einer CA kompromittiert hatten) </w:t>
-      </w:r>
-      <w:r>
-        <w:t xml:space="preserve">mit gefälschten Zertifikaten u.a. einen </w:t>
-      </w:r>
-      <w:proofErr w:type="spellStart"/>
-      <w:r>
-        <w:t>Man</w:t>
-      </w:r>
-      <w:proofErr w:type="spellEnd"/>
-      <w:r>
-        <w:t>-in-</w:t>
-      </w:r>
-      <w:proofErr w:type="spellStart"/>
-      <w:r>
-        <w:t>the</w:t>
-      </w:r>
-      <w:proofErr w:type="spellEnd"/>
-      <w:r>
-        <w:t>-</w:t>
-      </w:r>
-      <w:proofErr w:type="spellStart"/>
-      <w:r>
-        <w:t>middle</w:t>
-      </w:r>
-      <w:proofErr w:type="spellEnd"/>
-      <w:r>
-        <w:t>-Angriff auf Google-Dienste</w:t>
-      </w:r>
-      <w:r>
-        <w:t xml:space="preserve"> versuchten</w:t>
-      </w:r>
-      <w:r>
-        <w:t>.</w:t>
-      </w:r>
-      <w:r>
-        <w:t xml:space="preserve"> Für einen detaillierteren Bericht dieses Zwischenfalls vergleiche bspw. (</w:t>
-      </w:r>
-      <w:proofErr w:type="spellStart"/>
-      <w:r>
-        <w:t>Hoogstraaten</w:t>
-      </w:r>
-      <w:proofErr w:type="spellEnd"/>
-      <w:r>
-        <w:t xml:space="preserve"> 2012)</w:t>
-      </w:r>
-      <w:r>
-        <w:t>, insb. Kapitel 11 („</w:t>
-      </w:r>
-      <w:proofErr w:type="spellStart"/>
-      <w:r>
-        <w:t>Lessons</w:t>
-      </w:r>
-      <w:proofErr w:type="spellEnd"/>
-      <w:r>
-        <w:t xml:space="preserve"> </w:t>
-      </w:r>
-      <w:proofErr w:type="spellStart"/>
-      <w:r>
-        <w:t>Learned</w:t>
-      </w:r>
-      <w:proofErr w:type="spellEnd"/>
-      <w:r>
-        <w:t>“)</w:t>
-      </w:r>
-      <w:r>
-        <w:t>.</w:t>
-      </w:r>
-    </w:p>
-    <w:p>
-      <w:pPr>
-        <w:pStyle w:val="berschrift3"/>
-      </w:pPr>
-      <w:bookmarkStart w:id="23" w:name="_Toc120299397"/>
-      <w:r>
-        <w:t>Auswirkungen von E-</w:t>
-      </w:r>
-      <w:proofErr w:type="spellStart"/>
-      <w:r>
-        <w:t>Voting</w:t>
-      </w:r>
-      <w:proofErr w:type="spellEnd"/>
-      <w:r>
-        <w:t xml:space="preserve"> auf Wahlbeteiligung und Partizipation</w:t>
-      </w:r>
-      <w:bookmarkEnd w:id="23"/>
-    </w:p>
-    <w:p>
-      <w:r>
-        <w:t xml:space="preserve">Neben den rein technischen Gesichtspunkten, die bisher behandelt wurden, gibt es natürlich auch </w:t>
-      </w:r>
-      <w:r>
-        <w:t>nichttechnische</w:t>
-      </w:r>
-      <w:r>
-        <w:t xml:space="preserve"> Fragen zum Thema E-</w:t>
-      </w:r>
-      <w:proofErr w:type="spellStart"/>
-      <w:r>
-        <w:t>Voting</w:t>
-      </w:r>
-      <w:proofErr w:type="spellEnd"/>
-      <w:r>
-        <w:t>. Aufgrund der mangelnden Fachkenntnisse der Autoren können diese hier nur</w:t>
-      </w:r>
-      <w:r>
-        <w:t xml:space="preserve"> selektiv und</w:t>
-      </w:r>
-      <w:r>
-        <w:t xml:space="preserve"> oberflächlich betrachtet werden. Eine ernsthaftere Untersuchu</w:t>
-      </w:r>
-      <w:r>
-        <w:t>ng</w:t>
-      </w:r>
-      <w:r>
-        <w:t xml:space="preserve"> sollte sie aber zweifelsohne genauer zu beantworten versuchen</w:t>
-      </w:r>
-      <w:r>
-        <w:t>, da sie insbesondere für politische Wahlen (im Gegensatz zu bspw. Gremiums- oder Vorstandswahlen) von großer Relevanz sind</w:t>
-      </w:r>
-      <w:r>
-        <w:t>.</w:t>
-      </w:r>
-    </w:p>
-    <w:p>
-      <w:r>
-        <w:t>Die Vorgängergruppe äußerte in ihrer Dokumentation mehrfach die Hoffnung, dass ein E-</w:t>
-      </w:r>
-      <w:proofErr w:type="spellStart"/>
-      <w:r>
-        <w:t>Voting</w:t>
-      </w:r>
-      <w:proofErr w:type="spellEnd"/>
-      <w:r>
-        <w:t>-System eine einfachere Wahlmöglichkeit schaffen und damit die Wahlbeteiligung vergrößern würde. Dies ist aber – auch mit Blick auf einige von der Vorgängergruppe selbst genannte Beispiele – nicht eindeutig zu belegen.</w:t>
-      </w:r>
-      <w:r>
-        <w:t xml:space="preserve"> So fanden bspw. (Germann und </w:t>
-      </w:r>
-      <w:proofErr w:type="spellStart"/>
-      <w:r>
-        <w:t>Serdült</w:t>
-      </w:r>
-      <w:proofErr w:type="spellEnd"/>
-      <w:r>
-        <w:t xml:space="preserve"> 2017) und (</w:t>
-      </w:r>
-      <w:proofErr w:type="spellStart"/>
-      <w:r>
-        <w:t>Ehin</w:t>
-      </w:r>
-      <w:proofErr w:type="spellEnd"/>
-      <w:r>
-        <w:t xml:space="preserve"> et al. 2022) keine signifikante Veränderung der Wahlbeteiligung nach der Einführung von E-</w:t>
-      </w:r>
-      <w:proofErr w:type="spellStart"/>
-      <w:r>
-        <w:t>Voting</w:t>
-      </w:r>
-      <w:proofErr w:type="spellEnd"/>
-      <w:r>
-        <w:t xml:space="preserve">-Systemen in der Schweiz und </w:t>
-      </w:r>
-      <w:r>
-        <w:t xml:space="preserve">in </w:t>
-      </w:r>
-      <w:r>
-        <w:t>Estland.</w:t>
-      </w:r>
-    </w:p>
-    <w:p>
-      <w:r>
-        <w:t xml:space="preserve">Um in diesem Bereich </w:t>
-      </w:r>
-      <w:proofErr w:type="spellStart"/>
-      <w:r>
-        <w:t>fundiertere</w:t>
-      </w:r>
-      <w:proofErr w:type="spellEnd"/>
-      <w:r>
-        <w:t xml:space="preserve"> Aussagen treffen zu können, scheint eine genauere Untersuchung notwendig.</w:t>
-      </w:r>
-    </w:p>
-    <w:p>
-      <w:pPr>
-        <w:pStyle w:val="berschrift3"/>
-      </w:pPr>
-      <w:bookmarkStart w:id="24" w:name="_Toc120299398"/>
-      <w:r>
-        <w:t xml:space="preserve">Allgemeine </w:t>
-      </w:r>
-      <w:r>
-        <w:t>Vertrauenswürdigkeit des Wahlsystems/Risiko der Politisierung</w:t>
-      </w:r>
-      <w:bookmarkEnd w:id="24"/>
-    </w:p>
-    <w:p>
-      <w:r>
-        <w:t>Neben den Auswirkungen von E-</w:t>
-      </w:r>
-      <w:proofErr w:type="spellStart"/>
-      <w:r>
-        <w:t>Voting</w:t>
-      </w:r>
-      <w:proofErr w:type="spellEnd"/>
-      <w:r>
-        <w:t xml:space="preserve"> auf die Wahlbeteiligung muss noch ein weiterer nicht-technisc</w:t>
-      </w:r>
-      <w:r>
-        <w:t xml:space="preserve">her Punkt angesprochen werden. </w:t>
-      </w:r>
-      <w:r>
-        <w:t xml:space="preserve">Verschiedene Ereignisse in der jüngsten Vergangenheit (bspw. im Rahmen der US-Präsidentschaftswahlen) haben gezeigt, dass Politiker </w:t>
-      </w:r>
-      <w:r>
-        <w:t xml:space="preserve">u.U. </w:t>
-      </w:r>
-      <w:r>
-        <w:t xml:space="preserve">durchaus dazu bereit sind, einzelne Wahlformen (bspw. die Briefwahl) und auch Wahlergebnisse allgemein anzuzweifeln und zu diskreditieren, wenn sie sich davon politische Erfolge versprechen. Dies kann unter Umständen das Vertrauen in </w:t>
-      </w:r>
-      <w:r>
-        <w:t>die Demokratie schädigen und schwere Ausschreitungen verursachen (bspw. der Sturm auf das Kapitol 2021).</w:t>
-      </w:r>
-    </w:p>
-    <w:p>
-      <w:r>
-        <w:t>Vor diesem Hintergrund sollten sich die</w:t>
-      </w:r>
-      <w:r>
-        <w:t xml:space="preserve"> für eine Wahl</w:t>
-      </w:r>
-      <w:r>
-        <w:t xml:space="preserve"> Verantwortlichen überlegen, wie ratsam es ist, eine zusätzliche und noch wenig erprobte Form der Stimmabgabe einzuführen. Die </w:t>
-      </w:r>
-      <w:r>
-        <w:lastRenderedPageBreak/>
-        <w:t>hochtechnologische Natur des E-</w:t>
-      </w:r>
-      <w:proofErr w:type="spellStart"/>
-      <w:r>
-        <w:t>Votings</w:t>
-      </w:r>
-      <w:proofErr w:type="spellEnd"/>
-      <w:r>
-        <w:t xml:space="preserve"> ist hierbei ein zusätzliches Hindernis, da ja der überwiegende Teil der Wahlberechtigten i.d.R.</w:t>
-      </w:r>
-      <w:r>
-        <w:rPr>
-          <w:rStyle w:val="Funotenzeichen"/>
-        </w:rPr>
-        <w:footnoteReference w:id="15"/>
-      </w:r>
-      <w:r>
-        <w:t xml:space="preserve"> nicht über die nötigen Fachkenntnisse verfügt, um sich persönlich von der Sicherheit des Wahlsystems zu überzeugen (auch wenn es sich um Open-Source-Software handelt).</w:t>
-      </w:r>
-      <w:r>
-        <w:t xml:space="preserve"> Dies dürfte die ohnehin vorhandene Skepsis gegenüber Änderungen am Wahlsystem (immerhin einer der Grundpfeiler jeder Demokratie) im Fall einer Einführung von E-</w:t>
-      </w:r>
-      <w:proofErr w:type="spellStart"/>
-      <w:r>
-        <w:t>Voting</w:t>
-      </w:r>
-      <w:proofErr w:type="spellEnd"/>
-      <w:r>
-        <w:t xml:space="preserve"> weiter verstärken</w:t>
-      </w:r>
-      <w:r>
-        <w:rPr>
-          <w:rStyle w:val="Funotenzeichen"/>
-        </w:rPr>
-        <w:footnoteReference w:id="16"/>
-      </w:r>
-      <w:r>
-        <w:t>.</w:t>
-      </w:r>
-    </w:p>
-    <w:p>
-      <w:r>
-        <w:t xml:space="preserve">Aus diesen Gründen könnte </w:t>
-      </w:r>
-      <w:r>
-        <w:t>E-</w:t>
-      </w:r>
-      <w:proofErr w:type="spellStart"/>
-      <w:r>
-        <w:t>Voting</w:t>
-      </w:r>
-      <w:proofErr w:type="spellEnd"/>
-      <w:r>
-        <w:t xml:space="preserve"> sehr anfällig gegenüber politischen Diskreditierungsversuchen</w:t>
-      </w:r>
-      <w:r>
-        <w:t xml:space="preserve"> sein</w:t>
-      </w:r>
-      <w:r>
-        <w:t>. Jeglicher Gewinn für die Demokratie (bspw. durch</w:t>
-      </w:r>
-      <w:r>
-        <w:t xml:space="preserve"> einfachere Teilnahme an der Wahl</w:t>
-      </w:r>
-      <w:r>
-        <w:t>) könnte durch den</w:t>
-      </w:r>
-      <w:r>
-        <w:t xml:space="preserve"> hieraus folgenden</w:t>
-      </w:r>
-      <w:r>
-        <w:t xml:space="preserve"> Verlust von Vertrauen in den Wahlprozess wieder zunichte gemacht werden.</w:t>
+      <w:r>
+        <w:rPr>
+          <w:b/>
+        </w:rPr>
+        <w:t>dringend</w:t>
+      </w:r>
+      <w:r>
+        <w:t xml:space="preserve"> abgeraten werden.</w:t>
+      </w:r>
+    </w:p>
+    <w:p>
+      <w:r>
+        <w:t xml:space="preserve">Trotz dieser Mängel zeigt das System, wie bereits erwähnt, interessante Ideen und Ansätze, nicht zuletzt die Verwendung einer Blockchain. Weitere Arbeiten hätten ausreichend Stoff, um die hier begonnene Analyse fortführen und eigene Erweiterungen/Verbesserungen durchführen zu können. Selbst wenn auf diese Weise sehr lange </w:t>
+      </w:r>
+      <w:r>
+        <w:t xml:space="preserve">erst einmal </w:t>
+      </w:r>
+      <w:r>
+        <w:t xml:space="preserve">kein einsatzfähiges System entsteht, könnten die </w:t>
+      </w:r>
+      <w:r>
+        <w:t>dabe</w:t>
+      </w:r>
+      <w:r>
+        <w:t>i gewonnenen Erkenntnisse wertvoll und nützlich sein.</w:t>
+      </w:r>
+      <w:r>
+        <w:br w:type="page"/>
       </w:r>
     </w:p>
     <w:p>
       <w:pPr>
         <w:pStyle w:val="berschrift1"/>
       </w:pPr>
-      <w:bookmarkStart w:id="25" w:name="_Toc120299399"/>
-      <w:r>
-        <w:t>Zusammenfassung und Fazit</w:t>
-      </w:r>
-      <w:bookmarkEnd w:id="25"/>
-    </w:p>
-    <w:p>
-      <w:r>
-        <w:t xml:space="preserve">Das Wahlsystem in seiner aktuellen Form </w:t>
-      </w:r>
-      <w:r>
-        <w:t xml:space="preserve">verfügt durchaus über interessante Ideen und </w:t>
-      </w:r>
-      <w:r>
-        <w:t>Ansätze. Wie in diesem Dokument aber gezeigt werden konnte, liefert schon eine oberflächliche Analyse zahlreiche Angriffsmöglichkeiten und techn</w:t>
-      </w:r>
-      <w:r>
-        <w:t xml:space="preserve">ische Probleme. Selbst wenn diese alle gelöst werden, bestehen noch weitere, schwerwiegende methodische Mängel, wie im letzten Abschnitt gezeigt werden konnte. Insbesondere ist der versprochene Nutzen bei weitem nicht so eindeutig wie von der Vorgängergruppe dargestellt, während es gleichzeitig mehrere schwere Risiken </w:t>
-      </w:r>
-      <w:r>
-        <w:t xml:space="preserve">(sowohl technischer/kryptographischer als auch politischer Natur) </w:t>
-      </w:r>
-      <w:r>
-        <w:t>gibt</w:t>
-      </w:r>
-      <w:r>
-        <w:t>, die bisher ignoriert wurden</w:t>
-      </w:r>
-      <w:r>
-        <w:t>.</w:t>
-      </w:r>
-    </w:p>
-    <w:p>
-      <w:r>
-        <w:t>Unter diesen Umständen muss von einer Verwendung des aktuellen Systems, selbs</w:t>
-      </w:r>
-      <w:r>
-        <w:t>t nachdem alle in dieser Arbeit beschriebenen Mängel beseitigt wurden</w:t>
-      </w:r>
-      <w:r>
-        <w:t xml:space="preserve">, </w:t>
-      </w:r>
-      <w:r>
-        <w:rPr>
-          <w:b/>
-        </w:rPr>
-        <w:t>dringend</w:t>
-      </w:r>
-      <w:r>
-        <w:t xml:space="preserve"> abgeraten werden.</w:t>
-      </w:r>
-    </w:p>
-    <w:p>
-      <w:r>
-        <w:t xml:space="preserve">Trotz dieser Mängel zeigt das System, wie bereits erwähnt, interessante Ideen und Ansätze, nicht zuletzt die Verwendung einer Blockchain. Weitere Arbeiten hätten ausreichend Stoff, um die hier begonnene Analyse fortführen und eigene Erweiterungen/Verbesserungen durchführen zu können. Selbst wenn auf diese Weise sehr lange </w:t>
-      </w:r>
-      <w:r>
-        <w:t xml:space="preserve">erst einmal </w:t>
-      </w:r>
-      <w:r>
-        <w:t xml:space="preserve">kein einsatzfähiges System entsteht, könnten die </w:t>
-      </w:r>
-      <w:r>
-        <w:t>dabe</w:t>
-      </w:r>
-      <w:r>
-        <w:t>i gewonnenen Erkenntnisse wertvoll und nützlich sein.</w:t>
-      </w:r>
-      <w:r>
-        <w:br w:type="page"/>
-      </w:r>
-    </w:p>
-    <w:p>
-      <w:pPr>
-        <w:pStyle w:val="berschrift1"/>
-      </w:pPr>
-      <w:bookmarkStart w:id="26" w:name="_Toc120299400"/>
+      <w:bookmarkStart w:id="27" w:name="_Toc120563636"/>
       <w:r>
         <w:lastRenderedPageBreak/>
         <w:t>Quellen</w:t>
       </w:r>
-      <w:bookmarkEnd w:id="26"/>
+      <w:bookmarkEnd w:id="27"/>
     </w:p>
     <w:p>
       <w:proofErr w:type="spellStart"/>
@@ -8321,7 +8452,7 @@
 </file>
 
 <file path=customXml/itemProps1.xml><?xml version="1.0" encoding="utf-8"?>
-<ds:datastoreItem xmlns:ds="http://schemas.openxmlformats.org/officeDocument/2006/customXml" ds:itemID="{D3208EAE-6BD9-4578-908D-0137F94D1D69}">
+<ds:datastoreItem xmlns:ds="http://schemas.openxmlformats.org/officeDocument/2006/customXml" ds:itemID="{20F194B4-14CE-48EF-9B34-0D476408F303}">
   <ds:schemaRefs>
     <ds:schemaRef ds:uri="http://schemas.openxmlformats.org/officeDocument/2006/bibliography"/>
   </ds:schemaRefs>

</xml_diff>

<commit_message>
Started work on quantum computing section
</commit_message>
<xml_diff>
--- a/Dokumente/Analyse_und_Schwachstellen.docx
+++ b/Dokumente/Analyse_und_Schwachstellen.docx
@@ -2232,12 +2232,7 @@
       </w:r>
       <w:proofErr w:type="spellEnd"/>
       <w:r>
-        <w:t xml:space="preserve">), mit dem er </w:t>
-      </w:r>
-      <w:bookmarkStart w:id="1" w:name="_GoBack"/>
-      <w:bookmarkEnd w:id="1"/>
-      <w:r>
-        <w:t>einem Dritten beweisen könnte, für einen bestimmten Kandidaten gestimmt zu haben.</w:t>
+        <w:t>), mit dem er einem Dritten beweisen könnte, für einen bestimmten Kandidaten gestimmt zu haben.</w:t>
       </w:r>
     </w:p>
     <w:p>
@@ -2370,11 +2365,11 @@
       <w:pPr>
         <w:pStyle w:val="berschrift1"/>
       </w:pPr>
-      <w:bookmarkStart w:id="2" w:name="_Toc120563611"/>
+      <w:bookmarkStart w:id="1" w:name="_Toc120563611"/>
       <w:r>
         <w:t>Untersuchung des aktuellen Systems</w:t>
       </w:r>
-      <w:bookmarkEnd w:id="2"/>
+      <w:bookmarkEnd w:id="1"/>
     </w:p>
     <w:p>
       <w:r>
@@ -2429,7 +2424,7 @@
       <w:pPr>
         <w:pStyle w:val="berschrift2"/>
       </w:pPr>
-      <w:bookmarkStart w:id="3" w:name="_Toc120563612"/>
+      <w:bookmarkStart w:id="2" w:name="_Toc120563612"/>
       <w:proofErr w:type="spellStart"/>
       <w:r>
         <w:t>Eligibility</w:t>
@@ -2450,199 +2445,199 @@
       <w:r>
         <w:t>Verifiability</w:t>
       </w:r>
+      <w:bookmarkEnd w:id="2"/>
+      <w:proofErr w:type="spellEnd"/>
+    </w:p>
+    <w:p>
+      <w:r>
+        <w:t>Da das aktuelle System keine Vorgaben oder Vorschläge für den Ablauf vor der Wahl abgibt, kann über diesen Teil der Anforderungen nur wenig gesagt werden. Ähnlich wie bei aktuellen (Brief)Wahlsystemen muss der zuständigen Behörde vertraut werden, nur Wahlberechtigten das Wählen zu erlauben.</w:t>
+      </w:r>
+      <w:r>
+        <w:t xml:space="preserve"> Im Fall des untersuchten Systems geschieht dies durch den Versand von Authentifizierungsinformationen einerseits und dem Eintragen dieser Informationen in die </w:t>
+      </w:r>
+      <w:proofErr w:type="spellStart"/>
+      <w:r>
+        <w:t>voters</w:t>
+      </w:r>
+      <w:proofErr w:type="spellEnd"/>
+      <w:r>
+        <w:t>-Tabelle andererseits.</w:t>
+      </w:r>
+    </w:p>
+    <w:p>
+      <w:r>
+        <w:t xml:space="preserve">Die Wahlserver überprüfen vor der Stimmabgabe, oder der Wähler tatsächlich wahlberechtigt ist (d.h. ob ID und Authentifizierungscode in der </w:t>
+      </w:r>
+      <w:proofErr w:type="spellStart"/>
+      <w:r>
+        <w:t>voters</w:t>
+      </w:r>
+      <w:proofErr w:type="spellEnd"/>
+      <w:r>
+        <w:t>-Tabelle stehen) und noch nicht gewählt hat. Solange dies verlässlich durchgeführt wird und die Behörde sich korrekt verhalten hat, können tatsächlich nur Wahlberechtigte wählen.</w:t>
+      </w:r>
+    </w:p>
+    <w:p>
+      <w:r>
+        <w:t>Ein kompromittierter Wahlserver dagegen könnte verschiedene Formen des Wahlbetrugs ermöglichen, etwa indem er bestimmte IDs mehrfach wählen lässt oder eine Stimmabgabe von nicht Wahlberechtigten zulässt. Solange dies nicht zu unsinnigen Ergebnissen</w:t>
+      </w:r>
+      <w:r>
+        <w:rPr>
+          <w:rStyle w:val="Funotenzeichen"/>
+        </w:rPr>
+        <w:footnoteReference w:id="4"/>
+      </w:r>
+      <w:r>
+        <w:t xml:space="preserve"> führt, wäre dies sehr schwer nachzuweisen. In der Blockchain werden nämlich nur </w:t>
+      </w:r>
+      <w:proofErr w:type="spellStart"/>
+      <w:r>
+        <w:t>Hashes</w:t>
+      </w:r>
+      <w:proofErr w:type="spellEnd"/>
+      <w:r>
+        <w:t xml:space="preserve"> gespeichert, von denen keinerlei Rückschluss auf die Identität gezogen werden kann.</w:t>
+      </w:r>
+    </w:p>
+    <w:p>
+      <w:r>
+        <w:t xml:space="preserve">Abhilfe könnte es hier schaffen, die </w:t>
+      </w:r>
+      <w:proofErr w:type="spellStart"/>
+      <w:r>
+        <w:t>voters</w:t>
+      </w:r>
+      <w:proofErr w:type="spellEnd"/>
+      <w:r>
+        <w:t xml:space="preserve">-Tabelle (mitsamt der HAS_VOTED-Spalte) zu veröffentlichen. Auf diese Weise könnten Beobachter zumindest verifizieren, dass nur so viele Stimmen </w:t>
+      </w:r>
+      <w:r>
+        <w:t xml:space="preserve">auf der Blockchain abgegeben wurden, wie es auch in der </w:t>
+      </w:r>
+      <w:proofErr w:type="spellStart"/>
+      <w:r>
+        <w:t>voters</w:t>
+      </w:r>
+      <w:proofErr w:type="spellEnd"/>
+      <w:r>
+        <w:t>-Tabelle eingetragene, aktive Wähler</w:t>
+      </w:r>
+      <w:r>
+        <w:t xml:space="preserve"> (d.h. solche, die gewählt haben)</w:t>
+      </w:r>
+      <w:r>
+        <w:t xml:space="preserve"> gibt.</w:t>
+      </w:r>
+    </w:p>
+    <w:p>
+      <w:pPr>
+        <w:pStyle w:val="berschrift2"/>
+      </w:pPr>
+      <w:bookmarkStart w:id="3" w:name="_Toc120563613"/>
+      <w:proofErr w:type="spellStart"/>
+      <w:r>
+        <w:t>Robustness</w:t>
+      </w:r>
       <w:bookmarkEnd w:id="3"/>
       <w:proofErr w:type="spellEnd"/>
     </w:p>
     <w:p>
       <w:r>
-        <w:t>Da das aktuelle System keine Vorgaben oder Vorschläge für den Ablauf vor der Wahl abgibt, kann über diesen Teil der Anforderungen nur wenig gesagt werden. Ähnlich wie bei aktuellen (Brief)Wahlsystemen muss der zuständigen Behörde vertraut werden, nur Wahlberechtigten das Wählen zu erlauben.</w:t>
-      </w:r>
-      <w:r>
-        <w:t xml:space="preserve"> Im Fall des untersuchten Systems geschieht dies durch den Versand von Authentifizierungsinformationen einerseits und dem Eintragen dieser Informationen in die </w:t>
-      </w:r>
-      <w:proofErr w:type="spellStart"/>
-      <w:r>
-        <w:t>voters</w:t>
-      </w:r>
-      <w:proofErr w:type="spellEnd"/>
-      <w:r>
-        <w:t>-Tabelle andererseits.</w:t>
-      </w:r>
-    </w:p>
-    <w:p>
-      <w:r>
-        <w:t xml:space="preserve">Die Wahlserver überprüfen vor der Stimmabgabe, oder der Wähler tatsächlich wahlberechtigt ist (d.h. ob ID und Authentifizierungscode in der </w:t>
-      </w:r>
-      <w:proofErr w:type="spellStart"/>
-      <w:r>
-        <w:t>voters</w:t>
-      </w:r>
-      <w:proofErr w:type="spellEnd"/>
-      <w:r>
-        <w:t>-Tabelle stehen) und noch nicht gewählt hat. Solange dies verlässlich durchgeführt wird und die Behörde sich korrekt verhalten hat, können tatsächlich nur Wahlberechtigte wählen.</w:t>
-      </w:r>
-    </w:p>
-    <w:p>
-      <w:r>
-        <w:t>Ein kompromittierter Wahlserver dagegen könnte verschiedene Formen des Wahlbetrugs ermöglichen, etwa indem er bestimmte IDs mehrfach wählen lässt oder eine Stimmabgabe von nicht Wahlberechtigten zulässt. Solange dies nicht zu unsinnigen Ergebnissen</w:t>
+        <w:t>Bei diesem Punkt haben papierbasierte Systeme aufgrund ihrer geringeren Anforderungen an die Infrastruktur naturgemäß einen deutlichen Vorteil</w:t>
       </w:r>
       <w:r>
         <w:rPr>
           <w:rStyle w:val="Funotenzeichen"/>
         </w:rPr>
-        <w:footnoteReference w:id="4"/>
-      </w:r>
-      <w:r>
-        <w:t xml:space="preserve"> führt, wäre dies sehr schwer nachzuweisen. In der Blockchain werden nämlich nur </w:t>
-      </w:r>
-      <w:proofErr w:type="spellStart"/>
-      <w:r>
-        <w:t>Hashes</w:t>
-      </w:r>
-      <w:proofErr w:type="spellEnd"/>
-      <w:r>
-        <w:t xml:space="preserve"> gespeichert, von denen keinerlei Rückschluss auf die Identität gezogen werden kann.</w:t>
-      </w:r>
-    </w:p>
-    <w:p>
-      <w:r>
-        <w:t xml:space="preserve">Abhilfe könnte es hier schaffen, die </w:t>
-      </w:r>
-      <w:proofErr w:type="spellStart"/>
-      <w:r>
-        <w:t>voters</w:t>
-      </w:r>
-      <w:proofErr w:type="spellEnd"/>
-      <w:r>
-        <w:t xml:space="preserve">-Tabelle (mitsamt der HAS_VOTED-Spalte) zu veröffentlichen. Auf diese Weise könnten Beobachter zumindest verifizieren, dass nur so viele Stimmen </w:t>
-      </w:r>
-      <w:r>
-        <w:t xml:space="preserve">auf der Blockchain abgegeben wurden, wie es auch in der </w:t>
-      </w:r>
-      <w:proofErr w:type="spellStart"/>
-      <w:r>
-        <w:t>voters</w:t>
-      </w:r>
-      <w:proofErr w:type="spellEnd"/>
-      <w:r>
-        <w:t>-Tabelle eingetragene, aktive Wähler</w:t>
-      </w:r>
-      <w:r>
-        <w:t xml:space="preserve"> (d.h. solche, die gewählt haben)</w:t>
-      </w:r>
-      <w:r>
-        <w:t xml:space="preserve"> gibt.</w:t>
+        <w:footnoteReference w:id="5"/>
+      </w:r>
+      <w:r>
+        <w:t>. Ein Cyberangriff, der flächendeckend das Internet lahmlegt, wäre bspw. fatal für das untersuchte System, aber nicht notwendigerweise für herkömmliche Wahlsysteme.</w:t>
+      </w:r>
+    </w:p>
+    <w:p>
+      <w:r>
+        <w:t>Aber selbst kleinere Angriffe könnten die ordnungsgemäße Durchführung der Wahl verhinder</w:t>
+      </w:r>
+      <w:r>
+        <w:t xml:space="preserve">n. In der aktuellen Form des Systems stellt bspw. das Register einen Single Point </w:t>
+      </w:r>
+      <w:proofErr w:type="spellStart"/>
+      <w:r>
+        <w:t>of</w:t>
+      </w:r>
+      <w:proofErr w:type="spellEnd"/>
+      <w:r>
+        <w:t xml:space="preserve"> </w:t>
+      </w:r>
+      <w:proofErr w:type="spellStart"/>
+      <w:r>
+        <w:t>Failure</w:t>
+      </w:r>
+      <w:proofErr w:type="spellEnd"/>
+      <w:r>
+        <w:t xml:space="preserve"> dar. Ein</w:t>
+      </w:r>
+      <w:r>
+        <w:t xml:space="preserve"> </w:t>
+      </w:r>
+      <w:proofErr w:type="spellStart"/>
+      <w:r>
+        <w:t>DDoS</w:t>
+      </w:r>
+      <w:proofErr w:type="spellEnd"/>
+      <w:r>
+        <w:t>-Angriff auf</w:t>
+      </w:r>
+      <w:r>
+        <w:t xml:space="preserve"> es könnte dazu genutzt werden, </w:t>
+      </w:r>
+      <w:r>
+        <w:t>entweder die Abgabe von legitimen Stimmen oder aber das Auslesen der Blockchain für die Auszählung zu verhindern</w:t>
+      </w:r>
+      <w:r>
+        <w:t xml:space="preserve"> und somit die Wahl zu stören.</w:t>
+      </w:r>
+    </w:p>
+    <w:p>
+      <w:r>
+        <w:t xml:space="preserve">Das aktuelle System hat keinerlei </w:t>
+      </w:r>
+      <w:proofErr w:type="spellStart"/>
+      <w:r>
+        <w:t>Deployment</w:t>
+      </w:r>
+      <w:proofErr w:type="spellEnd"/>
+      <w:r>
+        <w:t xml:space="preserve">-Konzept und somit auch keine Vorkehrungen bspw. zur </w:t>
+      </w:r>
+      <w:proofErr w:type="spellStart"/>
+      <w:r>
+        <w:t>DDoS-Mitigation</w:t>
+      </w:r>
+      <w:proofErr w:type="spellEnd"/>
+      <w:r>
+        <w:t xml:space="preserve"> festgelegt. Ein solches Konzept zu erstellen wäre zumindest ein erster Schritt hin zu mehr Robustheit und eine mögliche zukünftige Erweiterung.</w:t>
       </w:r>
     </w:p>
     <w:p>
       <w:pPr>
         <w:pStyle w:val="berschrift2"/>
       </w:pPr>
-      <w:bookmarkStart w:id="4" w:name="_Toc120563613"/>
-      <w:proofErr w:type="spellStart"/>
-      <w:r>
-        <w:t>Robustness</w:t>
+      <w:bookmarkStart w:id="4" w:name="_Toc120563614"/>
+      <w:proofErr w:type="spellStart"/>
+      <w:r>
+        <w:t>Vote</w:t>
+      </w:r>
+      <w:proofErr w:type="spellEnd"/>
+      <w:r>
+        <w:t xml:space="preserve"> </w:t>
+      </w:r>
+      <w:proofErr w:type="spellStart"/>
+      <w:r>
+        <w:t>Integrity</w:t>
       </w:r>
       <w:bookmarkEnd w:id="4"/>
-      <w:proofErr w:type="spellEnd"/>
-    </w:p>
-    <w:p>
-      <w:r>
-        <w:t>Bei diesem Punkt haben papierbasierte Systeme aufgrund ihrer geringeren Anforderungen an die Infrastruktur naturgemäß einen deutlichen Vorteil</w:t>
-      </w:r>
-      <w:r>
-        <w:rPr>
-          <w:rStyle w:val="Funotenzeichen"/>
-        </w:rPr>
-        <w:footnoteReference w:id="5"/>
-      </w:r>
-      <w:r>
-        <w:t>. Ein Cyberangriff, der flächendeckend das Internet lahmlegt, wäre bspw. fatal für das untersuchte System, aber nicht notwendigerweise für herkömmliche Wahlsysteme.</w:t>
-      </w:r>
-    </w:p>
-    <w:p>
-      <w:r>
-        <w:t>Aber selbst kleinere Angriffe könnten die ordnungsgemäße Durchführung der Wahl verhinder</w:t>
-      </w:r>
-      <w:r>
-        <w:t xml:space="preserve">n. In der aktuellen Form des Systems stellt bspw. das Register einen Single Point </w:t>
-      </w:r>
-      <w:proofErr w:type="spellStart"/>
-      <w:r>
-        <w:t>of</w:t>
-      </w:r>
-      <w:proofErr w:type="spellEnd"/>
-      <w:r>
-        <w:t xml:space="preserve"> </w:t>
-      </w:r>
-      <w:proofErr w:type="spellStart"/>
-      <w:r>
-        <w:t>Failure</w:t>
-      </w:r>
-      <w:proofErr w:type="spellEnd"/>
-      <w:r>
-        <w:t xml:space="preserve"> dar. Ein</w:t>
-      </w:r>
-      <w:r>
-        <w:t xml:space="preserve"> </w:t>
-      </w:r>
-      <w:proofErr w:type="spellStart"/>
-      <w:r>
-        <w:t>DDoS</w:t>
-      </w:r>
-      <w:proofErr w:type="spellEnd"/>
-      <w:r>
-        <w:t>-Angriff auf</w:t>
-      </w:r>
-      <w:r>
-        <w:t xml:space="preserve"> es könnte dazu genutzt werden, </w:t>
-      </w:r>
-      <w:r>
-        <w:t>entweder die Abgabe von legitimen Stimmen oder aber das Auslesen der Blockchain für die Auszählung zu verhindern</w:t>
-      </w:r>
-      <w:r>
-        <w:t xml:space="preserve"> und somit die Wahl zu stören.</w:t>
-      </w:r>
-    </w:p>
-    <w:p>
-      <w:r>
-        <w:t xml:space="preserve">Das aktuelle System hat keinerlei </w:t>
-      </w:r>
-      <w:proofErr w:type="spellStart"/>
-      <w:r>
-        <w:t>Deployment</w:t>
-      </w:r>
-      <w:proofErr w:type="spellEnd"/>
-      <w:r>
-        <w:t xml:space="preserve">-Konzept und somit auch keine Vorkehrungen bspw. zur </w:t>
-      </w:r>
-      <w:proofErr w:type="spellStart"/>
-      <w:r>
-        <w:t>DDoS-Mitigation</w:t>
-      </w:r>
-      <w:proofErr w:type="spellEnd"/>
-      <w:r>
-        <w:t xml:space="preserve"> festgelegt. Ein solches Konzept zu erstellen wäre zumindest ein erster Schritt hin zu mehr Robustheit und eine mögliche zukünftige Erweiterung.</w:t>
-      </w:r>
-    </w:p>
-    <w:p>
-      <w:pPr>
-        <w:pStyle w:val="berschrift2"/>
-      </w:pPr>
-      <w:bookmarkStart w:id="5" w:name="_Toc120563614"/>
-      <w:proofErr w:type="spellStart"/>
-      <w:r>
-        <w:t>Vote</w:t>
-      </w:r>
-      <w:proofErr w:type="spellEnd"/>
-      <w:r>
-        <w:t xml:space="preserve"> </w:t>
-      </w:r>
-      <w:proofErr w:type="spellStart"/>
-      <w:r>
-        <w:t>Integrity</w:t>
-      </w:r>
-      <w:bookmarkEnd w:id="5"/>
       <w:proofErr w:type="spellEnd"/>
     </w:p>
     <w:p>
@@ -2700,7 +2695,7 @@
       <w:pPr>
         <w:pStyle w:val="berschrift2"/>
       </w:pPr>
-      <w:bookmarkStart w:id="6" w:name="_Toc120563615"/>
+      <w:bookmarkStart w:id="5" w:name="_Toc120563615"/>
       <w:r>
         <w:t xml:space="preserve">Individual </w:t>
       </w:r>
@@ -2708,70 +2703,70 @@
       <w:r>
         <w:t>Verifiability</w:t>
       </w:r>
+      <w:bookmarkEnd w:id="5"/>
+      <w:proofErr w:type="spellEnd"/>
+    </w:p>
+    <w:p>
+      <w:r>
+        <w:t xml:space="preserve">Diese Anforderung erfüllt das aktuelle System </w:t>
+      </w:r>
+      <w:r>
+        <w:t xml:space="preserve">schon </w:t>
+      </w:r>
+      <w:r>
+        <w:t>relativ gut. Über den entsprechenden API-</w:t>
+      </w:r>
+      <w:proofErr w:type="spellStart"/>
+      <w:r>
+        <w:t>Endpoint</w:t>
+      </w:r>
+      <w:proofErr w:type="spellEnd"/>
+      <w:r>
+        <w:t xml:space="preserve"> des Registers kann sich ein Wähler jederzeit und beliebig oft davon überzeugen, dass seine Stimme korrekt verarbeitet und gespeichert wurde.</w:t>
+      </w:r>
+      <w:r>
+        <w:t xml:space="preserve"> Die Funktion ist zudem schon in das Frontend integriert, sodass hier ein niederschwelliges Angebot besteht.</w:t>
+      </w:r>
+    </w:p>
+    <w:p>
+      <w:pPr>
+        <w:pStyle w:val="berschrift2"/>
+      </w:pPr>
+      <w:bookmarkStart w:id="6" w:name="_Toc120563616"/>
+      <w:r>
+        <w:t xml:space="preserve">Universal </w:t>
+      </w:r>
+      <w:proofErr w:type="spellStart"/>
+      <w:r>
+        <w:t>Verifiability</w:t>
+      </w:r>
       <w:bookmarkEnd w:id="6"/>
       <w:proofErr w:type="spellEnd"/>
     </w:p>
     <w:p>
       <w:r>
-        <w:t xml:space="preserve">Diese Anforderung erfüllt das aktuelle System </w:t>
-      </w:r>
-      <w:r>
-        <w:t xml:space="preserve">schon </w:t>
-      </w:r>
-      <w:r>
-        <w:t>relativ gut. Über den entsprechenden API-</w:t>
-      </w:r>
-      <w:proofErr w:type="spellStart"/>
-      <w:r>
-        <w:t>Endpoint</w:t>
-      </w:r>
-      <w:proofErr w:type="spellEnd"/>
-      <w:r>
-        <w:t xml:space="preserve"> des Registers kann sich ein Wähler jederzeit und beliebig oft davon überzeugen, dass seine Stimme korrekt verarbeitet und gespeichert wurde.</w:t>
-      </w:r>
-      <w:r>
-        <w:t xml:space="preserve"> Die Funktion ist zudem schon in das Frontend integriert, sodass hier ein niederschwelliges Angebot besteht.</w:t>
+        <w:t>Die Auszählfunktion der Wahlserver steht prinzipiell jedem offen (und ist auch in das Frontend integriert). Allerdings muss der Wähler hierbei dem Wahlserver vertrauen können. Dieser könnte nämlich auch einfach falsche Wahlergebnisse zurückliefern. Solange nämlich die Wähler die auf der Blockchain gespeicherten Stimmen nicht selbst entschlüsseln und einsehen können, bestehen nur geringe Chancen, eine solche Manipulation des Wahlergebnisses zu erkennen.</w:t>
+      </w:r>
+    </w:p>
+    <w:p>
+      <w:r>
+        <w:t>Würde nämlich der Wahlserver bspw. für eine bestimmte Partei weniger Stimmen angeben, als sie tatsächlich bekommen hat, so ist dies für einen einzelnen Wähler nicht nachvollziehbar, da er ja nur seine eigene Stimme verifizieren kann. Um ein Ergebnis von n Stimmen für eine Partei als falsch zu entlarven, müssten im aktuellen System mindestens n+1 Wähler dieser Partei ihre Wahlentscheidung öffentlich machen (oder zumindest einer vertrauenswürdigen Stelle mitteilen) und verifizieren, um zu zeigen, dass der Wahlserver gelogen hat. Dieses Verfahren könnte besonders bei größeren Wahlen nur schwer organisier- und umsetzbar sein.</w:t>
       </w:r>
     </w:p>
     <w:p>
       <w:pPr>
         <w:pStyle w:val="berschrift2"/>
       </w:pPr>
-      <w:bookmarkStart w:id="7" w:name="_Toc120563616"/>
-      <w:r>
-        <w:t xml:space="preserve">Universal </w:t>
-      </w:r>
-      <w:proofErr w:type="spellStart"/>
-      <w:r>
-        <w:t>Verifiability</w:t>
+      <w:bookmarkStart w:id="7" w:name="_Toc120563617"/>
+      <w:proofErr w:type="spellStart"/>
+      <w:r>
+        <w:t>Vote</w:t>
+      </w:r>
+      <w:proofErr w:type="spellEnd"/>
+      <w:r>
+        <w:t xml:space="preserve"> Secrecy</w:t>
       </w:r>
       <w:bookmarkEnd w:id="7"/>
-      <w:proofErr w:type="spellEnd"/>
-    </w:p>
-    <w:p>
-      <w:r>
-        <w:t>Die Auszählfunktion der Wahlserver steht prinzipiell jedem offen (und ist auch in das Frontend integriert). Allerdings muss der Wähler hierbei dem Wahlserver vertrauen können. Dieser könnte nämlich auch einfach falsche Wahlergebnisse zurückliefern. Solange nämlich die Wähler die auf der Blockchain gespeicherten Stimmen nicht selbst entschlüsseln und einsehen können, bestehen nur geringe Chancen, eine solche Manipulation des Wahlergebnisses zu erkennen.</w:t>
-      </w:r>
-    </w:p>
-    <w:p>
-      <w:r>
-        <w:t>Würde nämlich der Wahlserver bspw. für eine bestimmte Partei weniger Stimmen angeben, als sie tatsächlich bekommen hat, so ist dies für einen einzelnen Wähler nicht nachvollziehbar, da er ja nur seine eigene Stimme verifizieren kann. Um ein Ergebnis von n Stimmen für eine Partei als falsch zu entlarven, müssten im aktuellen System mindestens n+1 Wähler dieser Partei ihre Wahlentscheidung öffentlich machen (oder zumindest einer vertrauenswürdigen Stelle mitteilen) und verifizieren, um zu zeigen, dass der Wahlserver gelogen hat. Dieses Verfahren könnte besonders bei größeren Wahlen nur schwer organisier- und umsetzbar sein.</w:t>
-      </w:r>
-    </w:p>
-    <w:p>
-      <w:pPr>
-        <w:pStyle w:val="berschrift2"/>
-      </w:pPr>
-      <w:bookmarkStart w:id="8" w:name="_Toc120563617"/>
-      <w:proofErr w:type="spellStart"/>
-      <w:r>
-        <w:t>Vote</w:t>
-      </w:r>
-      <w:proofErr w:type="spellEnd"/>
-      <w:r>
-        <w:t xml:space="preserve"> Secrecy</w:t>
-      </w:r>
-      <w:bookmarkEnd w:id="8"/>
     </w:p>
     <w:p>
       <w:r>
@@ -3053,7 +3048,7 @@
       <w:pPr>
         <w:pStyle w:val="berschrift2"/>
       </w:pPr>
-      <w:bookmarkStart w:id="9" w:name="_Toc120563618"/>
+      <w:bookmarkStart w:id="8" w:name="_Toc120563618"/>
       <w:proofErr w:type="spellStart"/>
       <w:r>
         <w:t>Receipt-Freeness</w:t>
@@ -3070,7 +3065,7 @@
       <w:r>
         <w:t xml:space="preserve"> Resistance</w:t>
       </w:r>
-      <w:bookmarkEnd w:id="9"/>
+      <w:bookmarkEnd w:id="8"/>
     </w:p>
     <w:p>
       <w:r>
@@ -3210,56 +3205,56 @@
       <w:pPr>
         <w:pStyle w:val="berschrift2"/>
       </w:pPr>
-      <w:bookmarkStart w:id="10" w:name="_Toc120563619"/>
+      <w:bookmarkStart w:id="9" w:name="_Toc120563619"/>
       <w:proofErr w:type="spellStart"/>
       <w:r>
         <w:t>Accountability</w:t>
       </w:r>
+      <w:bookmarkEnd w:id="9"/>
+      <w:proofErr w:type="spellEnd"/>
+    </w:p>
+    <w:p>
+      <w:r>
+        <w:t xml:space="preserve">Das aktuelle System hält keine Mechanismen bereit, mit denen die Verantwortlichen für fehlgeschlagene Verifikationen ausfindig gemacht werden können. Eine falsch in der Blockchain gespeicherte Stimme bspw. könnte sowohl die Schuld eines Wahlservers oder eines Registers sein, ohne das für einen </w:t>
+      </w:r>
+      <w:r>
+        <w:t xml:space="preserve">externen </w:t>
+      </w:r>
+      <w:r>
+        <w:t>Auditor eine Chance besteht, den wirklich Schuldigen zu finden.</w:t>
+      </w:r>
+    </w:p>
+    <w:p>
+      <w:r>
+        <w:t>Darüber hinaus ist auch nicht</w:t>
+      </w:r>
+      <w:r>
+        <w:t xml:space="preserve"> einmal</w:t>
+      </w:r>
+      <w:r>
+        <w:t xml:space="preserve"> festgelegt, wie das System auf verschiedene Fehler (bspw. eine fehlgeschlagene Verifikation) reagieren soll.</w:t>
+      </w:r>
+    </w:p>
+    <w:p>
+      <w:pPr>
+        <w:pStyle w:val="berschrift2"/>
+      </w:pPr>
+      <w:bookmarkStart w:id="10" w:name="_Toc120563620"/>
+      <w:proofErr w:type="spellStart"/>
+      <w:r>
+        <w:t>Accessibility</w:t>
+      </w:r>
       <w:bookmarkEnd w:id="10"/>
       <w:proofErr w:type="spellEnd"/>
     </w:p>
     <w:p>
       <w:r>
-        <w:t xml:space="preserve">Das aktuelle System hält keine Mechanismen bereit, mit denen die Verantwortlichen für fehlgeschlagene Verifikationen ausfindig gemacht werden können. Eine falsch in der Blockchain gespeicherte Stimme bspw. könnte sowohl die Schuld eines Wahlservers oder eines Registers sein, ohne das für einen </w:t>
-      </w:r>
-      <w:r>
-        <w:t xml:space="preserve">externen </w:t>
-      </w:r>
-      <w:r>
-        <w:t>Auditor eine Chance besteht, den wirklich Schuldigen zu finden.</w:t>
-      </w:r>
-    </w:p>
-    <w:p>
-      <w:r>
-        <w:t>Darüber hinaus ist auch nicht</w:t>
-      </w:r>
-      <w:r>
-        <w:t xml:space="preserve"> einmal</w:t>
-      </w:r>
-      <w:r>
-        <w:t xml:space="preserve"> festgelegt, wie das System auf verschiedene Fehler (bspw. eine fehlgeschlagene Verifikation) reagieren soll.</w:t>
-      </w:r>
-    </w:p>
-    <w:p>
-      <w:pPr>
-        <w:pStyle w:val="berschrift2"/>
-      </w:pPr>
-      <w:bookmarkStart w:id="11" w:name="_Toc120563620"/>
+        <w:t xml:space="preserve">Das aktuelle Frontend wurde noch nicht detailliert auf </w:t>
+      </w:r>
       <w:proofErr w:type="spellStart"/>
       <w:r>
         <w:t>Accessibility</w:t>
       </w:r>
-      <w:bookmarkEnd w:id="11"/>
-      <w:proofErr w:type="spellEnd"/>
-    </w:p>
-    <w:p>
-      <w:r>
-        <w:t xml:space="preserve">Das aktuelle Frontend wurde noch nicht detailliert auf </w:t>
-      </w:r>
-      <w:proofErr w:type="spellStart"/>
-      <w:r>
-        <w:t>Accessibility</w:t>
-      </w:r>
       <w:proofErr w:type="spellEnd"/>
       <w:r>
         <w:t xml:space="preserve"> untersucht.</w:t>
@@ -3282,354 +3277,362 @@
       <w:pPr>
         <w:pStyle w:val="berschrift1"/>
       </w:pPr>
-      <w:bookmarkStart w:id="12" w:name="_Toc120563621"/>
+      <w:bookmarkStart w:id="11" w:name="_Toc120563621"/>
       <w:r>
         <w:lastRenderedPageBreak/>
         <w:t>Weitere Schwachstellen des aktuellen Systems</w:t>
       </w:r>
+      <w:bookmarkEnd w:id="11"/>
+    </w:p>
+    <w:p>
+      <w:pPr>
+        <w:pStyle w:val="berschrift2"/>
+      </w:pPr>
+      <w:bookmarkStart w:id="12" w:name="_Toc120563622"/>
+      <w:r>
+        <w:t>Technische Schwachstellen</w:t>
+      </w:r>
+      <w:r>
+        <w:t xml:space="preserve"> &amp; Fehler</w:t>
+      </w:r>
       <w:bookmarkEnd w:id="12"/>
     </w:p>
     <w:p>
-      <w:pPr>
-        <w:pStyle w:val="berschrift2"/>
-      </w:pPr>
-      <w:bookmarkStart w:id="13" w:name="_Toc120563622"/>
-      <w:r>
-        <w:t>Technische Schwachstellen</w:t>
-      </w:r>
-      <w:r>
-        <w:t xml:space="preserve"> &amp; Fehler</w:t>
+      <w:r>
+        <w:t xml:space="preserve">Neben den weiter oben genannten Angriffsmöglichkeiten und der mangelnden Erfüllung verschiedener Anforderungen </w:t>
+      </w:r>
+      <w:r>
+        <w:t xml:space="preserve">besitzt </w:t>
+      </w:r>
+      <w:r>
+        <w:t>das aktuelle System noch verschiedene weitere Mängel technischer Natur. Einige von ihnen werden hier kurz vorgestellt.</w:t>
+      </w:r>
+    </w:p>
+    <w:p>
+      <w:pPr>
+        <w:pStyle w:val="berschrift3"/>
+      </w:pPr>
+      <w:bookmarkStart w:id="13" w:name="_Toc120563623"/>
+      <w:r>
+        <w:t>Mangelnde Threadsicherheit beim Zugriff auf die Datenbank</w:t>
       </w:r>
       <w:bookmarkEnd w:id="13"/>
     </w:p>
     <w:p>
       <w:r>
-        <w:t xml:space="preserve">Neben den weiter oben genannten Angriffsmöglichkeiten und der mangelnden Erfüllung verschiedener Anforderungen </w:t>
-      </w:r>
-      <w:r>
-        <w:t xml:space="preserve">besitzt </w:t>
-      </w:r>
-      <w:r>
-        <w:t>das aktuelle System noch verschiedene weitere Mängel technischer Natur. Einige von ihnen werden hier kurz vorgestellt.</w:t>
+        <w:t xml:space="preserve">Der Vorgängergruppe war offenbar nicht klar, dass Flask-Applikationen von sich aus </w:t>
+      </w:r>
+      <w:proofErr w:type="spellStart"/>
+      <w:r>
+        <w:t>multithreaded</w:t>
+      </w:r>
+      <w:proofErr w:type="spellEnd"/>
+      <w:r>
+        <w:t xml:space="preserve"> </w:t>
+      </w:r>
+      <w:r>
+        <w:t xml:space="preserve">sind. </w:t>
+      </w:r>
+      <w:r>
+        <w:t>D</w:t>
+      </w:r>
+      <w:r>
+        <w:t>er Flask-Server (bzw. in einem Produktivsystem der WSGI-Server)</w:t>
+      </w:r>
+      <w:r>
+        <w:t xml:space="preserve"> startet im Betrieb für jede Anfrage einen eigenen Thread. Es ist daher von elementarer Wichtigkeit, dass evtl. verwendete globale Objekte threadsicher sind (oder durch die Verwendung von </w:t>
+      </w:r>
+      <w:proofErr w:type="spellStart"/>
+      <w:r>
+        <w:t>Mutexes</w:t>
+      </w:r>
+      <w:proofErr w:type="spellEnd"/>
+      <w:r>
+        <w:t xml:space="preserve"> o.ä. threadsicher verwendet werden). Dies ist bei dem Connection-Objekt der verwendeten </w:t>
+      </w:r>
+      <w:proofErr w:type="spellStart"/>
+      <w:r>
+        <w:t>mariadb</w:t>
+      </w:r>
+      <w:proofErr w:type="spellEnd"/>
+      <w:r>
+        <w:t>-Bibliothek, welches als globale Variable existiert, nicht der Fall. Bei mehreren Anfragen kurz hintereinander könnte es passieren, dass mehrere Threads zeitlich verschränkt auf das Objekt zugreifen. Dies kann zu sporadischen und schwer diagnostizierbaren Fehlern führen</w:t>
+      </w:r>
+      <w:r>
+        <w:rPr>
+          <w:rStyle w:val="Funotenzeichen"/>
+        </w:rPr>
+        <w:footnoteReference w:id="9"/>
+      </w:r>
+      <w:r>
+        <w:t>.</w:t>
+      </w:r>
+    </w:p>
+    <w:p>
+      <w:r>
+        <w:t>Hier besteht aber eine einfache Lösung. Die Funktionen aus auth_service.py, die auf die Datenbank zugreifen, können so umgeschrieben werden, dass sie jeweils ein eigenes Connection-Objekt erzeugen und nach der Benutzung wieder vernichten. Auf diese Weise greift jeder Thread auf sein eigenes Connection-Objekt zu.</w:t>
       </w:r>
     </w:p>
     <w:p>
       <w:pPr>
         <w:pStyle w:val="berschrift3"/>
       </w:pPr>
-      <w:bookmarkStart w:id="14" w:name="_Toc120563623"/>
-      <w:r>
-        <w:t>Mangelnde Threadsicherheit beim Zugriff auf die Datenbank</w:t>
+      <w:bookmarkStart w:id="14" w:name="_Toc120563624"/>
+      <w:r>
+        <w:t>Mangelnde Threadsicherheit beim Übergeben der neu erzeugten Wählerschlüssel</w:t>
       </w:r>
       <w:bookmarkEnd w:id="14"/>
     </w:p>
     <w:p>
       <w:r>
-        <w:t xml:space="preserve">Der Vorgängergruppe war offenbar nicht klar, dass Flask-Applikationen von sich aus </w:t>
-      </w:r>
-      <w:proofErr w:type="spellStart"/>
-      <w:r>
-        <w:t>multithreaded</w:t>
-      </w:r>
-      <w:proofErr w:type="spellEnd"/>
-      <w:r>
-        <w:t xml:space="preserve"> </w:t>
-      </w:r>
-      <w:r>
-        <w:t xml:space="preserve">sind. </w:t>
-      </w:r>
-      <w:r>
-        <w:t>D</w:t>
-      </w:r>
-      <w:r>
-        <w:t>er Flask-Server (bzw. in einem Produktivsystem der WSGI-Server)</w:t>
-      </w:r>
-      <w:r>
-        <w:t xml:space="preserve"> startet im Betrieb für jede Anfrage einen eigenen Thread. Es ist daher von elementarer Wichtigkeit, dass evtl. verwendete globale Objekte threadsicher sind (oder durch die Verwendung von </w:t>
-      </w:r>
-      <w:proofErr w:type="spellStart"/>
-      <w:r>
-        <w:t>Mutexes</w:t>
-      </w:r>
-      <w:proofErr w:type="spellEnd"/>
-      <w:r>
-        <w:t xml:space="preserve"> o.ä. threadsicher verwendet werden). Dies ist bei dem Connection-Objekt der verwendeten </w:t>
-      </w:r>
-      <w:proofErr w:type="spellStart"/>
-      <w:r>
-        <w:t>mariadb</w:t>
-      </w:r>
-      <w:proofErr w:type="spellEnd"/>
-      <w:r>
-        <w:t>-Bibliothek, welches als globale Variable existiert, nicht der Fall. Bei mehreren Anfragen kurz hintereinander könnte es passieren, dass mehrere Threads zeitlich verschränkt auf das Objekt zugreifen. Dies kann zu sporadischen und schwer diagnostizierbaren Fehlern führen</w:t>
-      </w:r>
-      <w:r>
-        <w:rPr>
-          <w:rStyle w:val="Funotenzeichen"/>
-        </w:rPr>
-        <w:footnoteReference w:id="9"/>
+        <w:t xml:space="preserve">Ein ähnliches Problem befindet sich in encryption_service.py. Wann immer der Wahlserver einen Wählerschlüssel erzeugt, so wird der entsprechende private Schlüssel an die globale Variable </w:t>
+      </w:r>
+      <w:proofErr w:type="spellStart"/>
+      <w:r>
+        <w:t>private_key_list</w:t>
+      </w:r>
+      <w:proofErr w:type="spellEnd"/>
+      <w:r>
+        <w:t xml:space="preserve"> (ein Array) angehängt. Wenn nun mehrere zeitlich eng beieinander liegende </w:t>
+      </w:r>
+      <w:r>
+        <w:t>Stimmabgaben</w:t>
+      </w:r>
+      <w:r>
+        <w:t xml:space="preserve"> den Wahlserver erreichen, könnte es analog zum vorigen Punkt dazu kommen, dass mehrere Threads zeitlich verschränkt auf </w:t>
+      </w:r>
+      <w:proofErr w:type="spellStart"/>
+      <w:r>
+        <w:t>private_key_list</w:t>
+      </w:r>
+      <w:proofErr w:type="spellEnd"/>
+      <w:r>
+        <w:t xml:space="preserve"> zugreifen. Dies kann u.U. dazu führen, dass einzelne Schlüssel vor dem Auslesen überschrieben oder doppelt verwendet werden.</w:t>
+      </w:r>
+      <w:r>
+        <w:t xml:space="preserve"> Auch dies könnte zu sporadischen Fehlern führen.</w:t>
+      </w:r>
+    </w:p>
+    <w:p>
+      <w:r>
+        <w:t xml:space="preserve">Eine einfach Lösung wäre es, die in der Funktion </w:t>
+      </w:r>
+      <w:proofErr w:type="spellStart"/>
+      <w:r>
+        <w:t>submit_vote_to_blockchain</w:t>
+      </w:r>
+      <w:proofErr w:type="spellEnd"/>
+      <w:r>
+        <w:t xml:space="preserve"> erzeugten Schlüssel als ein Rückgabewert der Funktion an den Wahlserver-Code zu übergeben, anstatt hierfür eine globale Variable zu verwenden. Da </w:t>
+      </w:r>
+      <w:proofErr w:type="spellStart"/>
+      <w:r>
+        <w:t>submit_vote_to_blockchain</w:t>
+      </w:r>
+      <w:proofErr w:type="spellEnd"/>
+      <w:r>
+        <w:t xml:space="preserve"> ohnehin schon mehrere Rückgabewerte hat, würde dies nur kleinere Änderungen am entsprechenden Code nach sich ziehen.</w:t>
+      </w:r>
+    </w:p>
+    <w:p>
+      <w:pPr>
+        <w:pStyle w:val="berschrift3"/>
+      </w:pPr>
+      <w:bookmarkStart w:id="15" w:name="_Toc120563625"/>
+      <w:r>
+        <w:t>Datenbank-Passwort</w:t>
+      </w:r>
+      <w:r>
+        <w:t xml:space="preserve"> offen im Programmcode</w:t>
+      </w:r>
+      <w:bookmarkEnd w:id="15"/>
+    </w:p>
+    <w:p>
+      <w:r>
+        <w:t>Um ein möglichst großes Vertrauen in das System herzustellen, sollte ein möglichst großer Teil des Programmcodes als Open-Source-Code verfügbar sein. Dann darf aber keinesfalls das bisher verwendete Datenbank-Passwort offen in auth_service.py stehen, da ein Angreifer mit seiner Hilfe schwerwiegende</w:t>
+      </w:r>
+      <w:r>
+        <w:t>, nicht einfach zu entdeckende</w:t>
+      </w:r>
+      <w:r>
+        <w:t xml:space="preserve"> Manipulationen an der Datenbank vornehmen könnte (er könnte</w:t>
+      </w:r>
+      <w:r>
+        <w:t xml:space="preserve"> bspw. seinen </w:t>
+      </w:r>
+      <w:proofErr w:type="spellStart"/>
+      <w:r>
+        <w:t>has_voted</w:t>
+      </w:r>
+      <w:proofErr w:type="spellEnd"/>
+      <w:r>
+        <w:t>-Eintrag zurücksetz</w:t>
+      </w:r>
+      <w:r>
+        <w:t>en, um mehrmals abzustimmen).</w:t>
+      </w:r>
+    </w:p>
+    <w:p>
+      <w:r>
+        <w:t>Auch hier ist die Lösung denkbar einfach: Das Passwort kann in eine separate Datei ausgelagert werden, die außer dem Passwort selbst keine Programmfunktionalität enthält</w:t>
+      </w:r>
+      <w:r>
+        <w:t xml:space="preserve"> und (im Gegensatz zum restlichen Code) nicht veröffentlicht wird</w:t>
       </w:r>
       <w:r>
         <w:t>.</w:t>
       </w:r>
-    </w:p>
-    <w:p>
-      <w:r>
-        <w:t>Hier besteht aber eine einfache Lösung. Die Funktionen aus auth_service.py, die auf die Datenbank zugreifen, können so umgeschrieben werden, dass sie jeweils ein eigenes Connection-Objekt erzeugen und nach der Benutzung wieder vernichten. Auf diese Weise greift jeder Thread auf sein eigenes Connection-Objekt zu.</w:t>
+      <w:r>
+        <w:t xml:space="preserve"> Die öffentliche Einsehbarkeit des Programmcodes bleibt damit gewahrt.</w:t>
       </w:r>
     </w:p>
     <w:p>
       <w:pPr>
         <w:pStyle w:val="berschrift3"/>
       </w:pPr>
-      <w:bookmarkStart w:id="15" w:name="_Toc120563624"/>
-      <w:r>
-        <w:t>Mangelnde Threadsicherheit beim Übergeben der neu erzeugten Wählerschlüssel</w:t>
-      </w:r>
-      <w:bookmarkEnd w:id="15"/>
-    </w:p>
-    <w:p>
-      <w:r>
-        <w:t xml:space="preserve">Ein ähnliches Problem befindet sich in encryption_service.py. Wann immer der Wahlserver einen Wählerschlüssel erzeugt, so wird der entsprechende private Schlüssel an die globale Variable </w:t>
-      </w:r>
-      <w:proofErr w:type="spellStart"/>
-      <w:r>
-        <w:t>private_key_list</w:t>
-      </w:r>
-      <w:proofErr w:type="spellEnd"/>
-      <w:r>
-        <w:t xml:space="preserve"> (ein Array) angehängt. Wenn nun mehrere zeitlich eng beieinander liegende </w:t>
-      </w:r>
-      <w:r>
-        <w:t>Stimmabgaben</w:t>
-      </w:r>
-      <w:r>
-        <w:t xml:space="preserve"> den Wahlserver erreichen, könnte es analog zum vorigen Punkt dazu kommen, dass mehrere Threads zeitlich verschränkt auf </w:t>
-      </w:r>
-      <w:proofErr w:type="spellStart"/>
-      <w:r>
-        <w:t>private_key_list</w:t>
-      </w:r>
-      <w:proofErr w:type="spellEnd"/>
-      <w:r>
-        <w:t xml:space="preserve"> zugreifen. Dies kann u.U. dazu führen, dass einzelne Schlüssel vor dem Auslesen überschrieben oder doppelt verwendet werden.</w:t>
-      </w:r>
-      <w:r>
-        <w:t xml:space="preserve"> Auch dies könnte zu sporadischen Fehlern führen.</w:t>
-      </w:r>
-    </w:p>
-    <w:p>
-      <w:r>
-        <w:t xml:space="preserve">Eine einfach Lösung wäre es, die in der Funktion </w:t>
-      </w:r>
-      <w:proofErr w:type="spellStart"/>
-      <w:r>
-        <w:t>submit_vote_to_blockchain</w:t>
-      </w:r>
-      <w:proofErr w:type="spellEnd"/>
-      <w:r>
-        <w:t xml:space="preserve"> erzeugten Schlüssel als ein Rückgabewert der Funktion an den Wahlserver-Code zu übergeben, anstatt hierfür eine globale Variable zu verwenden. Da </w:t>
-      </w:r>
-      <w:proofErr w:type="spellStart"/>
-      <w:r>
-        <w:t>submit_vote_to_blockchain</w:t>
-      </w:r>
-      <w:proofErr w:type="spellEnd"/>
-      <w:r>
-        <w:t xml:space="preserve"> ohnehin schon mehrere Rückgabewerte hat, würde dies nur kleinere Änderungen am entsprechenden Code nach sich ziehen.</w:t>
-      </w:r>
-    </w:p>
-    <w:p>
-      <w:pPr>
-        <w:pStyle w:val="berschrift3"/>
-      </w:pPr>
-      <w:bookmarkStart w:id="16" w:name="_Toc120563625"/>
-      <w:r>
-        <w:t>Datenbank-Passwort</w:t>
-      </w:r>
-      <w:r>
-        <w:t xml:space="preserve"> offen im Programmcode</w:t>
-      </w:r>
-      <w:bookmarkEnd w:id="16"/>
-    </w:p>
-    <w:p>
-      <w:r>
-        <w:t>Um ein möglichst großes Vertrauen in das System herzustellen, sollte ein möglichst großer Teil des Programmcodes als Open-Source-Code verfügbar sein. Dann darf aber keinesfalls das bisher verwendete Datenbank-Passwort offen in auth_service.py stehen, da ein Angreifer mit seiner Hilfe schwerwiegende</w:t>
-      </w:r>
-      <w:r>
-        <w:t>, nicht einfach zu entdeckende</w:t>
-      </w:r>
-      <w:r>
-        <w:t xml:space="preserve"> Manipulationen an der Datenbank vornehmen könnte (er könnte</w:t>
-      </w:r>
-      <w:r>
-        <w:t xml:space="preserve"> bspw. seinen </w:t>
-      </w:r>
-      <w:proofErr w:type="spellStart"/>
-      <w:r>
-        <w:t>has_voted</w:t>
-      </w:r>
-      <w:proofErr w:type="spellEnd"/>
-      <w:r>
-        <w:t>-Eintrag zurücksetz</w:t>
-      </w:r>
-      <w:r>
-        <w:t>en, um mehrmals abzustimmen).</w:t>
-      </w:r>
-    </w:p>
-    <w:p>
-      <w:r>
-        <w:t>Auch hier ist die Lösung denkbar einfach: Das Passwort kann in eine separate Datei ausgelagert werden, die außer dem Passwort selbst keine Programmfunktionalität enthält</w:t>
-      </w:r>
-      <w:r>
-        <w:t xml:space="preserve"> und (im Gegensatz zum restlichen Code) nicht veröffentlicht wird</w:t>
-      </w:r>
-      <w:r>
-        <w:t>.</w:t>
-      </w:r>
-      <w:r>
-        <w:t xml:space="preserve"> Die öffentliche Einsehbarkeit des Programmcodes bleibt damit gewahrt.</w:t>
-      </w:r>
-    </w:p>
-    <w:p>
-      <w:pPr>
-        <w:pStyle w:val="berschrift3"/>
-      </w:pPr>
-      <w:bookmarkStart w:id="17" w:name="_Toc120563626"/>
+      <w:bookmarkStart w:id="16" w:name="_Toc120563626"/>
       <w:r>
         <w:lastRenderedPageBreak/>
         <w:t>Beschränkungen der PIN-Auswahl</w:t>
       </w:r>
+      <w:bookmarkEnd w:id="16"/>
+    </w:p>
+    <w:p>
+      <w:r>
+        <w:t xml:space="preserve">Die persönlichen PINs, die die User bei der Wahl angeben müssen (und für die Berechnung des persönlichen </w:t>
+      </w:r>
+      <w:proofErr w:type="spellStart"/>
+      <w:r>
+        <w:t>Hashes</w:t>
+      </w:r>
+      <w:proofErr w:type="spellEnd"/>
+      <w:r>
+        <w:t xml:space="preserve"> benutzt werden), müssen in der aktuellen Form aus genau sechs Ziffern bestehen, um vom Frontend akzeptiert zu werden.</w:t>
+      </w:r>
+    </w:p>
+    <w:p>
+      <w:r>
+        <w:t xml:space="preserve">Diese Beschränkung erscheint wenig sinnvoll. Sie reduziert den </w:t>
+      </w:r>
+      <w:proofErr w:type="spellStart"/>
+      <w:r>
+        <w:t>Keyspace</w:t>
+      </w:r>
+      <w:proofErr w:type="spellEnd"/>
+      <w:r>
+        <w:t xml:space="preserve"> für PINs auf eine Million Möglichkeiten, ohne dass hierfür eine technische Notwendigkeit besteht (die verwendete argon2-Implementierung arbeitet ohnehin mit Strings beliebiger Länge, nicht mit Zahlen). Gleichzeitig besteht die Gefahr, dass Nutzer leicht zu erratende PINs (etwa eine verkürzte Version ihres Geburtsdatums) als PIN verwenden.</w:t>
+      </w:r>
+    </w:p>
+    <w:p>
+      <w:r>
+        <w:t>Als Alternative könnten für die persönliche PIN passwortartige Regeln verwendet werden (z. Bsp. Mindestens 8 Zeichen, Groß- und Kleinbuchstaben, Sonderzeichen etc.)</w:t>
+      </w:r>
+      <w:r>
+        <w:rPr>
+          <w:rStyle w:val="Funotenzeichen"/>
+        </w:rPr>
+        <w:footnoteReference w:id="10"/>
+      </w:r>
+      <w:r>
+        <w:t xml:space="preserve">. Dies würde die Menge an validen PINs deutlich erhöhen und gleichzeitig die Verwendung offensichtlicher PINs (etwa die schon erwähnten Geburtstage oder „123456“) zumindest </w:t>
+      </w:r>
+      <w:r>
+        <w:t xml:space="preserve">etwas </w:t>
+      </w:r>
+      <w:r>
+        <w:t>einschränken.</w:t>
+      </w:r>
+    </w:p>
+    <w:p>
+      <w:pPr>
+        <w:pStyle w:val="berschrift2"/>
+      </w:pPr>
+      <w:bookmarkStart w:id="17" w:name="_Toc120563627"/>
+      <w:r>
+        <w:t>Methodische Schwachstellen</w:t>
+      </w:r>
       <w:bookmarkEnd w:id="17"/>
     </w:p>
     <w:p>
       <w:r>
-        <w:t xml:space="preserve">Die persönlichen PINs, die die User bei der Wahl angeben müssen (und für die Berechnung des persönlichen </w:t>
-      </w:r>
-      <w:proofErr w:type="spellStart"/>
-      <w:r>
-        <w:t>Hashes</w:t>
-      </w:r>
-      <w:proofErr w:type="spellEnd"/>
-      <w:r>
-        <w:t xml:space="preserve"> benutzt werden), müssen in der aktuellen Form aus genau sechs Ziffern bestehen, um vom Frontend akzeptiert zu werden.</w:t>
-      </w:r>
-    </w:p>
-    <w:p>
-      <w:r>
-        <w:t xml:space="preserve">Diese Beschränkung erscheint wenig sinnvoll. Sie reduziert den </w:t>
-      </w:r>
-      <w:proofErr w:type="spellStart"/>
-      <w:r>
-        <w:t>Keyspace</w:t>
-      </w:r>
-      <w:proofErr w:type="spellEnd"/>
-      <w:r>
-        <w:t xml:space="preserve"> für PINs auf eine Million Möglichkeiten, ohne dass hierfür eine technische Notwendigkeit besteht (die verwendete argon2-Implementierung arbeitet ohnehin mit Strings beliebiger Länge, nicht mit Zahlen). Gleichzeitig besteht die Gefahr, dass Nutzer leicht zu erratende PINs (etwa eine verkürzte Version ihres Geburtsdatums) als PIN verwenden.</w:t>
-      </w:r>
-    </w:p>
-    <w:p>
-      <w:r>
-        <w:t>Als Alternative könnten für die persönliche PIN passwortartige Regeln verwendet werden (z. Bsp. Mindestens 8 Zeichen, Groß- und Kleinbuchstaben, Sonderzeichen etc.)</w:t>
-      </w:r>
-      <w:r>
-        <w:rPr>
-          <w:rStyle w:val="Funotenzeichen"/>
-        </w:rPr>
-        <w:footnoteReference w:id="10"/>
-      </w:r>
-      <w:r>
-        <w:t xml:space="preserve">. Dies würde die Menge an validen PINs deutlich erhöhen und gleichzeitig die Verwendung offensichtlicher PINs (etwa die schon erwähnten Geburtstage oder „123456“) zumindest </w:t>
-      </w:r>
-      <w:r>
-        <w:t xml:space="preserve">etwas </w:t>
-      </w:r>
-      <w:r>
-        <w:t>einschränken.</w:t>
-      </w:r>
-    </w:p>
-    <w:p>
-      <w:pPr>
-        <w:pStyle w:val="berschrift2"/>
-      </w:pPr>
-      <w:bookmarkStart w:id="18" w:name="_Toc120563627"/>
-      <w:r>
-        <w:t>Methodische Schwachstellen</w:t>
+        <w:t>Neben den schon genannten technischen Mängeln und Angriffsmöglichkeiten existieren in dem aktuellen System noch verschiedene methodische Mängel, von denen im Folgenden einige genauer beschrieben werden. Auch diese Liste sollte keinesfalls als vollständig interpretiert werden, sondern nur einen ersten Eindruck von den Problemen geben, die vor dem Produktiveinsatz des Systems noch zu lösen wäre. Für eine deutlich umfangreichere Liste an Fragen, die beim Design eines E-</w:t>
+      </w:r>
+      <w:proofErr w:type="spellStart"/>
+      <w:r>
+        <w:t>Voting</w:t>
+      </w:r>
+      <w:proofErr w:type="spellEnd"/>
+      <w:r>
+        <w:t>-Systems beantwortet werden sollte, sei der Leser an (Park et al. 2020) verwiesen.</w:t>
+      </w:r>
+    </w:p>
+    <w:p>
+      <w:pPr>
+        <w:pStyle w:val="berschrift3"/>
+      </w:pPr>
+      <w:bookmarkStart w:id="18" w:name="_Toc120563628"/>
+      <w:r>
+        <w:t>Architektonische Mängel</w:t>
       </w:r>
       <w:bookmarkEnd w:id="18"/>
     </w:p>
     <w:p>
       <w:r>
-        <w:t>Neben den schon genannten technischen Mängeln und Angriffsmöglichkeiten existieren in dem aktuellen System noch verschiedene methodische Mängel, von denen im Folgenden einige genauer beschrieben werden. Auch diese Liste sollte keinesfalls als vollständig interpretiert werden, sondern nur einen ersten Eindruck von den Problemen geben, die vor dem Produktiveinsatz des Systems noch zu lösen wäre. Für eine deutlich umfangreichere Liste an Fragen, die beim Design eines E-</w:t>
-      </w:r>
-      <w:proofErr w:type="spellStart"/>
-      <w:r>
-        <w:t>Voting</w:t>
-      </w:r>
-      <w:proofErr w:type="spellEnd"/>
-      <w:r>
-        <w:t>-Systems beantwortet werden sollte, sei der Leser an (Park et al. 2020) verwiesen.</w:t>
-      </w:r>
-    </w:p>
-    <w:p>
-      <w:pPr>
-        <w:pStyle w:val="berschrift3"/>
-      </w:pPr>
-      <w:bookmarkStart w:id="19" w:name="_Toc120563628"/>
-      <w:r>
-        <w:t>Architektonische Mängel</w:t>
-      </w:r>
+        <w:t>Bei einer Betrachtung der diesem Abschnitt vorausgegangen Analyse  fällt auf, dass zahlreiche Schwachstellen daraus resultieren, dass Teile des Wahlsystems (Wahlserver und Register) zu bestimmten Zeitpunkten S</w:t>
+      </w:r>
+      <w:r>
+        <w:t>timmen im Klartext verarbeiten. Ein Beispiel hierfür ist der Wahlserver, der Wählerstimmen im Klartext erhält und diese selbst verschlüsselt, bevor er sie über das Mix-Netzwerk weiterleitet.</w:t>
+      </w:r>
+    </w:p>
+    <w:p>
+      <w:r>
+        <w:t xml:space="preserve">Dies ist die Folge eines fundamentalen Problems in der von der Vorgängergruppe übernommenen Architektur. </w:t>
+      </w:r>
+      <w:r>
+        <w:t>In dieser werden nahezu alle kryptografischen Berechnungen in serverseitigem Code durchgeführt. Für die Sicherheit des</w:t>
+      </w:r>
+      <w:r>
+        <w:t xml:space="preserve"> Wahlsystems ist dies </w:t>
+      </w:r>
+      <w:r>
+        <w:t>ein schwerwiegender Mangel. Der Wähler muss</w:t>
+      </w:r>
+      <w:r>
+        <w:t xml:space="preserve"> in dieser Situation nämlich</w:t>
+      </w:r>
+      <w:r>
+        <w:t xml:space="preserve"> den Servern vertrauen, </w:t>
+      </w:r>
+      <w:r>
+        <w:t xml:space="preserve">ihre </w:t>
+      </w:r>
+      <w:r>
+        <w:t>Aufgabe</w:t>
+      </w:r>
+      <w:r>
+        <w:t>n</w:t>
+      </w:r>
+      <w:r>
+        <w:t xml:space="preserve"> </w:t>
+      </w:r>
+      <w:r>
+        <w:t xml:space="preserve">(etwa </w:t>
+      </w:r>
+      <w:proofErr w:type="spellStart"/>
+      <w:r>
+        <w:t>Ver</w:t>
+      </w:r>
+      <w:proofErr w:type="spellEnd"/>
+      <w:r>
+        <w:t>- und Entschlüsselung</w:t>
+      </w:r>
+      <w:r>
+        <w:t xml:space="preserve">) </w:t>
+      </w:r>
+      <w:bookmarkStart w:id="19" w:name="_GoBack"/>
       <w:bookmarkEnd w:id="19"/>
-    </w:p>
-    <w:p>
-      <w:r>
-        <w:t>Bei einer Betrachtung der diesem Abschnitt vorausgegangen Analyse  fällt auf, dass zahlreiche Schwachstellen daraus resultieren, dass Teile des Wahlsystems (Wahlserver und Register) zu bestimmten Zeitpunkten Stimmen im Klartext verarbeiten (bspw. verschlüsselt der Wahlserver die Wählerstimmen selbst, bevor er sie durch das Mix-Netzwerk an das Register weiterleitet).</w:t>
-      </w:r>
-    </w:p>
-    <w:p>
-      <w:r>
-        <w:t xml:space="preserve">Dies ist die Folge eines fundamentalen Problems in der von der Vorgängergruppe übernommenen Architektur. </w:t>
-      </w:r>
-      <w:r>
-        <w:t>In dieser werden nahezu alle kryptografischen Berechnungen in serverseitigem Code durchgeführt. Für die Sicherheit des</w:t>
-      </w:r>
-      <w:r>
-        <w:t xml:space="preserve"> Wahlsystems ist dies </w:t>
-      </w:r>
-      <w:r>
-        <w:t>ein schwerwiegender Mangel. Der Wähler muss</w:t>
-      </w:r>
-      <w:r>
-        <w:t xml:space="preserve"> in dieser Situation nämlich</w:t>
-      </w:r>
-      <w:r>
-        <w:t xml:space="preserve"> den Servern vertrauen, </w:t>
-      </w:r>
-      <w:r>
-        <w:t xml:space="preserve">ihre </w:t>
-      </w:r>
-      <w:r>
-        <w:t>Aufgabe</w:t>
-      </w:r>
-      <w:r>
-        <w:t>n</w:t>
-      </w:r>
-      <w:r>
-        <w:t xml:space="preserve"> korrekt durchzuführen</w:t>
-      </w:r>
-      <w:r>
-        <w:t xml:space="preserve"> (etwa </w:t>
-      </w:r>
-      <w:proofErr w:type="spellStart"/>
-      <w:r>
-        <w:t>Ver</w:t>
-      </w:r>
-      <w:proofErr w:type="spellEnd"/>
-      <w:r>
-        <w:t>- und Entschlüsselung)</w:t>
-      </w:r>
-      <w:r>
-        <w:t xml:space="preserve">, keine Informationen </w:t>
+      <w:r>
+        <w:t xml:space="preserve">korrekt durchzuführen, keine Informationen </w:t>
       </w:r>
       <w:r>
         <w:t xml:space="preserve">(etwa Stimmen oder Wählerschlüssel) </w:t>
@@ -8452,7 +8455,7 @@
 </file>
 
 <file path=customXml/itemProps1.xml><?xml version="1.0" encoding="utf-8"?>
-<ds:datastoreItem xmlns:ds="http://schemas.openxmlformats.org/officeDocument/2006/customXml" ds:itemID="{20F194B4-14CE-48EF-9B34-0D476408F303}">
+<ds:datastoreItem xmlns:ds="http://schemas.openxmlformats.org/officeDocument/2006/customXml" ds:itemID="{D49E09C4-C7A1-407A-9F4A-4015DD8C0B51}">
   <ds:schemaRefs>
     <ds:schemaRef ds:uri="http://schemas.openxmlformats.org/officeDocument/2006/bibliography"/>
   </ds:schemaRefs>

</xml_diff>